<commit_message>
Añadidos los comentarios del profesor
</commit_message>
<xml_diff>
--- a/Dudas.docx
+++ b/Dudas.docx
@@ -1,151 +1,478 @@
 
 <file path=word/document.xml><?xml version="1.0" encoding="utf-8"?>
-<w:document xmlns:wpc="http://schemas.microsoft.com/office/word/2010/wordprocessingCanvas" xmlns:cx="http://schemas.microsoft.com/office/drawing/2014/chartex" xmlns:cx1="http://schemas.microsoft.com/office/drawing/2015/9/8/chartex" xmlns:cx2="http://schemas.microsoft.com/office/drawing/2015/10/21/chartex" xmlns:cx3="http://schemas.microsoft.com/office/drawing/2016/5/9/chartex" xmlns:cx4="http://schemas.microsoft.com/office/drawing/2016/5/10/chartex" xmlns:cx5="http://schemas.microsoft.com/office/drawing/2016/5/11/chartex" xmlns:cx6="http://schemas.microsoft.com/office/drawing/2016/5/12/chartex" xmlns:cx7="http://schemas.microsoft.com/office/drawing/2016/5/13/chartex" xmlns:cx8="http://schemas.microsoft.com/office/drawing/2016/5/14/chartex" xmlns:mc="http://schemas.openxmlformats.org/markup-compatibility/2006" xmlns:aink="http://schemas.microsoft.com/office/drawing/2016/ink" xmlns:am3d="http://schemas.microsoft.com/office/drawing/2017/model3d" xmlns:o="urn:schemas-microsoft-com:office:office" xmlns:r="http://schemas.openxmlformats.org/officeDocument/2006/relationships" xmlns:m="http://schemas.openxmlformats.org/officeDocument/2006/math" xmlns:v="urn:schemas-microsoft-com:vml" xmlns:wp14="http://schemas.microsoft.com/office/word/2010/wordprocessingDrawing" xmlns:wp="http://schemas.openxmlformats.org/drawingml/2006/wordprocessingDrawing" xmlns:w10="urn:schemas-microsoft-com:office:word" xmlns:w="http://schemas.openxmlformats.org/wordprocessingml/2006/main" xmlns:w14="http://schemas.microsoft.com/office/word/2010/wordml" xmlns:w15="http://schemas.microsoft.com/office/word/2012/wordml" xmlns:w16cid="http://schemas.microsoft.com/office/word/2016/wordml/cid" xmlns:w16se="http://schemas.microsoft.com/office/word/2015/wordml/symex" xmlns:wpg="http://schemas.microsoft.com/office/word/2010/wordprocessingGroup" xmlns:wpi="http://schemas.microsoft.com/office/word/2010/wordprocessingInk" xmlns:wne="http://schemas.microsoft.com/office/word/2006/wordml" xmlns:wps="http://schemas.microsoft.com/office/word/2010/wordprocessingShape" mc:Ignorable="w14 w15 w16se w16cid wp14">
+<w:document xmlns:o="urn:schemas-microsoft-com:office:office" xmlns:r="http://schemas.openxmlformats.org/officeDocument/2006/relationships" xmlns:v="urn:schemas-microsoft-com:vml" xmlns:w="http://schemas.openxmlformats.org/wordprocessingml/2006/main" xmlns:w10="urn:schemas-microsoft-com:office:word" xmlns:wp="http://schemas.openxmlformats.org/drawingml/2006/wordprocessingDrawing" xmlns:wps="http://schemas.microsoft.com/office/word/2010/wordprocessingShape" xmlns:wpg="http://schemas.microsoft.com/office/word/2010/wordprocessingGroup" xmlns:mc="http://schemas.openxmlformats.org/markup-compatibility/2006" xmlns:wp14="http://schemas.microsoft.com/office/word/2010/wordprocessingDrawing" xmlns:w14="http://schemas.microsoft.com/office/word/2010/wordml" mc:Ignorable="w14 wp14">
   <w:body>
     <w:p>
       <w:pPr>
+        <w:pStyle w:val="Normal"/>
+        <w:rPr>
+          <w:sz w:val="48"/>
+          <w:szCs w:val="48"/>
+        </w:rPr>
+      </w:pPr>
+      <w:r>
         <w:rPr>
           <w:b/>
-          <w:sz w:val="40"/>
-          <w:szCs w:val="40"/>
+          <w:sz w:val="48"/>
+          <w:szCs w:val="48"/>
         </w:rPr>
-      </w:pPr>
+        <w:t xml:space="preserve">Dudas </w:t>
+      </w:r>
       <w:r>
         <w:rPr>
           <w:b/>
-          <w:sz w:val="40"/>
-          <w:szCs w:val="40"/>
+          <w:sz w:val="48"/>
+          <w:szCs w:val="48"/>
         </w:rPr>
-        <w:t>Dudas</w:t>
-      </w:r>
-    </w:p>
-    <w:p>
-      <w:pPr>
+        <w:t>y Tareas</w:t>
+      </w:r>
+    </w:p>
+    <w:p>
+      <w:pPr>
+        <w:pStyle w:val="Normal"/>
+        <w:rPr>
+          <w:b/>
+          <w:b/>
+        </w:rPr>
+      </w:pPr>
+      <w:r>
         <w:rPr>
           <w:b/>
         </w:rPr>
-      </w:pPr>
-    </w:p>
-    <w:p>
-      <w:pPr>
-        <w:pStyle w:val="Prrafodelista"/>
+      </w:r>
+    </w:p>
+    <w:p>
+      <w:pPr>
+        <w:pStyle w:val="Normal"/>
+        <w:rPr>
+          <w:b/>
+          <w:b/>
+          <w:sz w:val="30"/>
+          <w:szCs w:val="30"/>
+        </w:rPr>
+      </w:pPr>
+      <w:r>
+        <w:rPr>
+          <w:b/>
+          <w:sz w:val="30"/>
+          <w:szCs w:val="30"/>
+        </w:rPr>
+        <w:t>Dudas</w:t>
+      </w:r>
+    </w:p>
+    <w:p>
+      <w:pPr>
+        <w:pStyle w:val="ListParagraph"/>
         <w:numPr>
           <w:ilvl w:val="0"/>
           <w:numId w:val="1"/>
         </w:numPr>
-      </w:pPr>
-      <w:r>
-        <w:t xml:space="preserve">Middleware </w:t>
-      </w:r>
-      <w:proofErr w:type="spellStart"/>
-      <w:r>
-        <w:t>group</w:t>
-      </w:r>
-      <w:proofErr w:type="spellEnd"/>
-    </w:p>
-    <w:p>
-      <w:pPr>
-        <w:pStyle w:val="Prrafodelista"/>
+        <w:rPr/>
+      </w:pPr>
+      <w:r>
+        <w:rPr/>
+        <w:t>Middleware group</w:t>
+      </w:r>
+    </w:p>
+    <w:p>
+      <w:pPr>
+        <w:pStyle w:val="ListParagraph"/>
         <w:numPr>
           <w:ilvl w:val="0"/>
           <w:numId w:val="1"/>
         </w:numPr>
-      </w:pPr>
-      <w:r>
+        <w:rPr/>
+      </w:pPr>
+      <w:r>
+        <w:rPr/>
         <w:t>Añadir una clase asientos al vuelo</w:t>
       </w:r>
     </w:p>
     <w:p>
       <w:pPr>
-        <w:pStyle w:val="Prrafodelista"/>
+        <w:pStyle w:val="ListParagraph"/>
         <w:numPr>
           <w:ilvl w:val="0"/>
           <w:numId w:val="1"/>
         </w:numPr>
-      </w:pPr>
-      <w:r>
+        <w:rPr/>
+      </w:pPr>
+      <w:r>
+        <w:rPr/>
         <w:t>Pasar la capa de lógica de negocio de los controladores a los servicios</w:t>
       </w:r>
     </w:p>
     <w:p>
       <w:pPr>
-        <w:pStyle w:val="Prrafodelista"/>
+        <w:pStyle w:val="ListParagraph"/>
         <w:numPr>
           <w:ilvl w:val="0"/>
           <w:numId w:val="1"/>
         </w:numPr>
-      </w:pPr>
-      <w:r>
+        <w:rPr/>
+      </w:pPr>
+      <w:r>
+        <w:rPr/>
         <w:t>La clase comprar</w:t>
       </w:r>
     </w:p>
     <w:p>
       <w:pPr>
-        <w:pStyle w:val="Prrafodelista"/>
+        <w:pStyle w:val="ListParagraph"/>
         <w:numPr>
           <w:ilvl w:val="0"/>
           <w:numId w:val="1"/>
         </w:numPr>
-      </w:pPr>
-      <w:r>
-        <w:t xml:space="preserve">Clase única de </w:t>
-      </w:r>
-      <w:proofErr w:type="spellStart"/>
-      <w:r>
-        <w:t>user</w:t>
-      </w:r>
-      <w:proofErr w:type="spellEnd"/>
-      <w:r>
-        <w:t xml:space="preserve"> o dejar la </w:t>
-      </w:r>
-      <w:proofErr w:type="gramStart"/>
-      <w:r>
-        <w:t>herencia(</w:t>
-      </w:r>
-      <w:proofErr w:type="gramEnd"/>
-      <w:r>
-        <w:t xml:space="preserve">lo hemos implementado todo en la clase </w:t>
-      </w:r>
-      <w:proofErr w:type="spellStart"/>
-      <w:r>
-        <w:t>user</w:t>
-      </w:r>
-      <w:proofErr w:type="spellEnd"/>
-      <w:r>
-        <w:t>)</w:t>
-      </w:r>
-    </w:p>
-    <w:p>
-      <w:pPr>
-        <w:pStyle w:val="Prrafodelista"/>
+        <w:rPr/>
+      </w:pPr>
+      <w:r>
+        <w:rPr/>
+        <w:t>Clase única de user o dejar la herencia(lo hemos implementado todo en la clase user)</w:t>
+      </w:r>
+    </w:p>
+    <w:p>
+      <w:pPr>
+        <w:pStyle w:val="ListParagraph"/>
         <w:numPr>
           <w:ilvl w:val="0"/>
           <w:numId w:val="1"/>
         </w:numPr>
-      </w:pPr>
-      <w:r>
-        <w:t>Los criterios de corrección de esta entrega</w:t>
-      </w:r>
-      <w:bookmarkStart w:id="0" w:name="_GoBack"/>
-      <w:bookmarkEnd w:id="0"/>
+        <w:rPr/>
+      </w:pPr>
+      <w:r>
+        <w:rPr/>
+        <w:t>Los criterios de corrección de esta entreg</w:t>
+      </w:r>
+      <w:r>
+        <w:rPr/>
+        <w:t>a</w:t>
+      </w:r>
+    </w:p>
+    <w:p>
+      <w:pPr>
+        <w:pStyle w:val="ListParagraph"/>
+        <w:numPr>
+          <w:ilvl w:val="0"/>
+          <w:numId w:val="1"/>
+        </w:numPr>
+        <w:rPr/>
+      </w:pPr>
+      <w:r>
+        <w:rPr/>
+        <w:t>Precio del vuelo</w:t>
+      </w:r>
+    </w:p>
+    <w:p>
+      <w:pPr>
+        <w:pStyle w:val="ListParagraph"/>
+        <w:rPr/>
+      </w:pPr>
+      <w:r>
+        <w:rPr/>
+      </w:r>
+    </w:p>
+    <w:p>
+      <w:pPr>
+        <w:pStyle w:val="ListParagraph"/>
+        <w:rPr/>
+      </w:pPr>
+      <w:r>
+        <w:rPr/>
+      </w:r>
+    </w:p>
+    <w:p>
+      <w:pPr>
+        <w:pStyle w:val="ListParagraph"/>
+        <w:rPr/>
+      </w:pPr>
+      <w:r>
+        <w:rPr/>
+      </w:r>
+    </w:p>
+    <w:p>
+      <w:pPr>
+        <w:pStyle w:val="ListParagraph"/>
+        <w:rPr/>
+      </w:pPr>
+      <w:r>
+        <w:rPr/>
+      </w:r>
+    </w:p>
+    <w:p>
+      <w:pPr>
+        <w:pStyle w:val="ListParagraph"/>
+        <w:ind w:hanging="0"/>
+        <w:rPr>
+          <w:b/>
+          <w:b/>
+          <w:bCs/>
+          <w:sz w:val="30"/>
+          <w:szCs w:val="30"/>
+        </w:rPr>
+      </w:pPr>
+      <w:r>
+        <w:rPr>
+          <w:b/>
+          <w:bCs/>
+          <w:sz w:val="30"/>
+          <w:szCs w:val="30"/>
+        </w:rPr>
+        <w:t>Tareas</w:t>
+      </w:r>
+    </w:p>
+    <w:p>
+      <w:pPr>
+        <w:pStyle w:val="ListParagraph"/>
+        <w:ind w:hanging="0"/>
+        <w:rPr>
+          <w:b/>
+          <w:b/>
+          <w:bCs/>
+          <w:sz w:val="30"/>
+          <w:szCs w:val="30"/>
+        </w:rPr>
+      </w:pPr>
+      <w:r>
+        <w:rPr>
+          <w:b/>
+          <w:bCs/>
+          <w:sz w:val="30"/>
+          <w:szCs w:val="30"/>
+        </w:rPr>
+      </w:r>
+    </w:p>
+    <w:p>
+      <w:pPr>
+        <w:pStyle w:val="ListParagraph"/>
+        <w:numPr>
+          <w:ilvl w:val="0"/>
+          <w:numId w:val="3"/>
+        </w:numPr>
+        <w:rPr/>
+      </w:pPr>
+      <w:r>
+        <w:rPr/>
+        <w:t>Comprobar los datos antes de finalizar la transación.</w:t>
+      </w:r>
+    </w:p>
+    <w:p>
+      <w:pPr>
+        <w:pStyle w:val="ListParagraph"/>
+        <w:numPr>
+          <w:ilvl w:val="0"/>
+          <w:numId w:val="3"/>
+        </w:numPr>
+        <w:rPr/>
+      </w:pPr>
+      <w:r>
+        <w:rPr/>
+        <w:t>Encapsular  la vista, para que no se pueda acceder.</w:t>
+      </w:r>
+    </w:p>
+    <w:p>
+      <w:pPr>
+        <w:pStyle w:val="ListParagraph"/>
+        <w:numPr>
+          <w:ilvl w:val="0"/>
+          <w:numId w:val="3"/>
+        </w:numPr>
+        <w:rPr/>
+      </w:pPr>
+      <w:r>
+        <w:rPr/>
+        <w:t xml:space="preserve">Para los ticket concretos </w:t>
+      </w:r>
+      <w:r>
+        <w:rPr/>
+        <w:t>hacerlo con post</w:t>
+      </w:r>
+    </w:p>
+    <w:p>
+      <w:pPr>
+        <w:pStyle w:val="ListParagraph"/>
+        <w:numPr>
+          <w:ilvl w:val="0"/>
+          <w:numId w:val="3"/>
+        </w:numPr>
+        <w:rPr/>
+      </w:pPr>
+      <w:r>
+        <w:rPr/>
+        <w:t>Buscador de vuelos</w:t>
+      </w:r>
+    </w:p>
+    <w:p>
+      <w:pPr>
+        <w:pStyle w:val="ListParagraph"/>
+        <w:numPr>
+          <w:ilvl w:val="0"/>
+          <w:numId w:val="3"/>
+        </w:numPr>
+        <w:rPr/>
+      </w:pPr>
+      <w:r>
+        <w:rPr/>
+        <w:t>Comprar hacerlo con transanciones</w:t>
+      </w:r>
+    </w:p>
+    <w:p>
+      <w:pPr>
+        <w:pStyle w:val="ListParagraph"/>
+        <w:rPr/>
+      </w:pPr>
+      <w:r>
+        <w:rPr/>
+      </w:r>
+    </w:p>
+    <w:p>
+      <w:pPr>
+        <w:pStyle w:val="ListParagraph"/>
+        <w:rPr/>
+      </w:pPr>
+      <w:r>
+        <w:rPr/>
+      </w:r>
+    </w:p>
+    <w:p>
+      <w:pPr>
+        <w:pStyle w:val="ListParagraph"/>
+        <w:rPr>
+          <w:u w:val="single"/>
+        </w:rPr>
+      </w:pPr>
+      <w:r>
+        <w:rPr>
+          <w:u w:val="single"/>
+        </w:rPr>
+        <w:t>O</w:t>
+      </w:r>
+      <w:r>
+        <w:rPr>
+          <w:u w:val="single"/>
+        </w:rPr>
+        <w:t>pcional:</w:t>
+      </w:r>
+    </w:p>
+    <w:p>
+      <w:pPr>
+        <w:pStyle w:val="ListParagraph"/>
+        <w:rPr/>
+      </w:pPr>
+      <w:r>
+        <w:rPr/>
+      </w:r>
+    </w:p>
+    <w:p>
+      <w:pPr>
+        <w:pStyle w:val="ListParagraph"/>
+        <w:numPr>
+          <w:ilvl w:val="0"/>
+          <w:numId w:val="2"/>
+        </w:numPr>
+        <w:rPr/>
+      </w:pPr>
+      <w:r>
+        <w:rPr/>
+        <w:t>B</w:t>
+      </w:r>
+      <w:r>
+        <w:rPr/>
+        <w:t>uscar un vuelo con un origen y un destino y mostrar los vuelos más baratos</w:t>
+      </w:r>
+    </w:p>
+    <w:p>
+      <w:pPr>
+        <w:pStyle w:val="ListParagraph"/>
+        <w:numPr>
+          <w:ilvl w:val="0"/>
+          <w:numId w:val="2"/>
+        </w:numPr>
+        <w:rPr/>
+      </w:pPr>
+      <w:r>
+        <w:rPr/>
+        <w:t>Que el usuario pueda modificar los ticket</w:t>
+      </w:r>
+    </w:p>
+    <w:p>
+      <w:pPr>
+        <w:pStyle w:val="ListParagraph"/>
+        <w:numPr>
+          <w:ilvl w:val="0"/>
+          <w:numId w:val="2"/>
+        </w:numPr>
+        <w:rPr/>
+      </w:pPr>
+      <w:r>
+        <w:rPr/>
+        <w:t>Gestionar que un cambio en el ticket tenga un recargo</w:t>
+      </w:r>
+    </w:p>
+    <w:p>
+      <w:pPr>
+        <w:pStyle w:val="ListParagraph"/>
+        <w:numPr>
+          <w:ilvl w:val="0"/>
+          <w:numId w:val="2"/>
+        </w:numPr>
+        <w:rPr/>
+      </w:pPr>
+      <w:r>
+        <w:rPr/>
+        <w:t>Si se cancela un vuelo, debe notificar al administrador.</w:t>
+      </w:r>
+    </w:p>
+    <w:p>
+      <w:pPr>
+        <w:pStyle w:val="ListParagraph"/>
+        <w:numPr>
+          <w:ilvl w:val="0"/>
+          <w:numId w:val="2"/>
+        </w:numPr>
+        <w:rPr/>
+      </w:pPr>
+      <w:r>
+        <w:rPr/>
+        <w:t>Hacer test de los servicios para tener buena nota.</w:t>
+      </w:r>
+    </w:p>
+    <w:p>
+      <w:pPr>
+        <w:pStyle w:val="ListParagraph"/>
+        <w:numPr>
+          <w:ilvl w:val="0"/>
+          <w:numId w:val="2"/>
+        </w:numPr>
+        <w:spacing w:before="0" w:after="160"/>
+        <w:contextualSpacing/>
+        <w:rPr/>
+      </w:pPr>
+      <w:r>
+        <w:rPr/>
+        <w:t xml:space="preserve">Poner en la home los </w:t>
+      </w:r>
+      <w:r>
+        <w:rPr/>
+        <w:t>vuelos relacionados con tu historial de compra(sobre todo con el aeropuerto de origen).</w:t>
+      </w:r>
     </w:p>
     <w:sectPr>
+      <w:type w:val="nextPage"/>
       <w:pgSz w:w="11906" w:h="16838"/>
-      <w:pgMar w:top="1417" w:right="1701" w:bottom="1417" w:left="1701" w:header="708" w:footer="708" w:gutter="0"/>
-      <w:cols w:space="708"/>
-      <w:docGrid w:linePitch="360"/>
+      <w:pgMar w:left="1701" w:right="1701" w:header="0" w:top="1417" w:footer="0" w:bottom="1417" w:gutter="0"/>
+      <w:pgNumType w:fmt="decimal"/>
+      <w:formProt w:val="false"/>
+      <w:textDirection w:val="lrTb"/>
+      <w:docGrid w:type="default" w:linePitch="360" w:charSpace="4096"/>
     </w:sectPr>
   </w:body>
 </w:document>
 </file>
 
 <file path=word/numbering.xml><?xml version="1.0" encoding="utf-8"?>
-<w:numbering xmlns:wpc="http://schemas.microsoft.com/office/word/2010/wordprocessingCanvas" xmlns:cx="http://schemas.microsoft.com/office/drawing/2014/chartex" xmlns:cx1="http://schemas.microsoft.com/office/drawing/2015/9/8/chartex" xmlns:cx2="http://schemas.microsoft.com/office/drawing/2015/10/21/chartex" xmlns:cx3="http://schemas.microsoft.com/office/drawing/2016/5/9/chartex" xmlns:cx4="http://schemas.microsoft.com/office/drawing/2016/5/10/chartex" xmlns:cx5="http://schemas.microsoft.com/office/drawing/2016/5/11/chartex" xmlns:cx6="http://schemas.microsoft.com/office/drawing/2016/5/12/chartex" xmlns:cx7="http://schemas.microsoft.com/office/drawing/2016/5/13/chartex" xmlns:cx8="http://schemas.microsoft.com/office/drawing/2016/5/14/chartex" xmlns:mc="http://schemas.openxmlformats.org/markup-compatibility/2006" xmlns:aink="http://schemas.microsoft.com/office/drawing/2016/ink" xmlns:am3d="http://schemas.microsoft.com/office/drawing/2017/model3d" xmlns:o="urn:schemas-microsoft-com:office:office" xmlns:r="http://schemas.openxmlformats.org/officeDocument/2006/relationships" xmlns:m="http://schemas.openxmlformats.org/officeDocument/2006/math" xmlns:v="urn:schemas-microsoft-com:vml" xmlns:wp14="http://schemas.microsoft.com/office/word/2010/wordprocessingDrawing" xmlns:wp="http://schemas.openxmlformats.org/drawingml/2006/wordprocessingDrawing" xmlns:w10="urn:schemas-microsoft-com:office:word" xmlns:w="http://schemas.openxmlformats.org/wordprocessingml/2006/main" xmlns:w14="http://schemas.microsoft.com/office/word/2010/wordml" xmlns:w15="http://schemas.microsoft.com/office/word/2012/wordml" xmlns:w16cid="http://schemas.microsoft.com/office/word/2016/wordml/cid" xmlns:w16se="http://schemas.microsoft.com/office/word/2015/wordml/symex" xmlns:wpg="http://schemas.microsoft.com/office/word/2010/wordprocessingGroup" xmlns:wpi="http://schemas.microsoft.com/office/word/2010/wordprocessingInk" xmlns:wne="http://schemas.microsoft.com/office/word/2006/wordml" xmlns:wps="http://schemas.microsoft.com/office/word/2010/wordprocessingShape" mc:Ignorable="w14 w15 w16se w16cid wp14">
-  <w:abstractNum w:abstractNumId="0" w15:restartNumberingAfterBreak="0">
-    <w:nsid w:val="65A11CCA"/>
-    <w:multiLevelType w:val="hybridMultilevel"/>
-    <w:tmpl w:val="443039C6"/>
-    <w:lvl w:ilvl="0" w:tplc="0C0A0001">
+<w:numbering xmlns:w="http://schemas.openxmlformats.org/wordprocessingml/2006/main" xmlns:o="urn:schemas-microsoft-com:office:office" xmlns:r="http://schemas.openxmlformats.org/officeDocument/2006/relationships" xmlns:v="urn:schemas-microsoft-com:vml">
+  <w:abstractNum w:abstractNumId="1">
+    <w:lvl w:ilvl="0">
       <w:start w:val="1"/>
       <w:numFmt w:val="bullet"/>
       <w:lvlText w:val=""/>
@@ -154,10 +481,10 @@
         <w:ind w:left="720" w:hanging="360"/>
       </w:pPr>
       <w:rPr>
-        <w:rFonts w:ascii="Symbol" w:hAnsi="Symbol" w:hint="default"/>
-      </w:rPr>
-    </w:lvl>
-    <w:lvl w:ilvl="1" w:tplc="0C0A0003" w:tentative="1">
+        <w:rFonts w:ascii="Symbol" w:hAnsi="Symbol" w:cs="Symbol" w:hint="default"/>
+      </w:rPr>
+    </w:lvl>
+    <w:lvl w:ilvl="1">
       <w:start w:val="1"/>
       <w:numFmt w:val="bullet"/>
       <w:lvlText w:val="o"/>
@@ -167,9 +494,10 @@
       </w:pPr>
       <w:rPr>
         <w:rFonts w:ascii="Courier New" w:hAnsi="Courier New" w:cs="Courier New" w:hint="default"/>
-      </w:rPr>
-    </w:lvl>
-    <w:lvl w:ilvl="2" w:tplc="0C0A0005" w:tentative="1">
+        <w:rFonts w:cs="Courier New"/>
+      </w:rPr>
+    </w:lvl>
+    <w:lvl w:ilvl="2">
       <w:start w:val="1"/>
       <w:numFmt w:val="bullet"/>
       <w:lvlText w:val=""/>
@@ -178,10 +506,10 @@
         <w:ind w:left="2160" w:hanging="360"/>
       </w:pPr>
       <w:rPr>
-        <w:rFonts w:ascii="Wingdings" w:hAnsi="Wingdings" w:hint="default"/>
-      </w:rPr>
-    </w:lvl>
-    <w:lvl w:ilvl="3" w:tplc="0C0A0001" w:tentative="1">
+        <w:rFonts w:ascii="Wingdings" w:hAnsi="Wingdings" w:cs="Wingdings" w:hint="default"/>
+      </w:rPr>
+    </w:lvl>
+    <w:lvl w:ilvl="3">
       <w:start w:val="1"/>
       <w:numFmt w:val="bullet"/>
       <w:lvlText w:val=""/>
@@ -190,10 +518,10 @@
         <w:ind w:left="2880" w:hanging="360"/>
       </w:pPr>
       <w:rPr>
-        <w:rFonts w:ascii="Symbol" w:hAnsi="Symbol" w:hint="default"/>
-      </w:rPr>
-    </w:lvl>
-    <w:lvl w:ilvl="4" w:tplc="0C0A0003" w:tentative="1">
+        <w:rFonts w:ascii="Symbol" w:hAnsi="Symbol" w:cs="Symbol" w:hint="default"/>
+      </w:rPr>
+    </w:lvl>
+    <w:lvl w:ilvl="4">
       <w:start w:val="1"/>
       <w:numFmt w:val="bullet"/>
       <w:lvlText w:val="o"/>
@@ -203,9 +531,10 @@
       </w:pPr>
       <w:rPr>
         <w:rFonts w:ascii="Courier New" w:hAnsi="Courier New" w:cs="Courier New" w:hint="default"/>
-      </w:rPr>
-    </w:lvl>
-    <w:lvl w:ilvl="5" w:tplc="0C0A0005" w:tentative="1">
+        <w:rFonts w:cs="Courier New"/>
+      </w:rPr>
+    </w:lvl>
+    <w:lvl w:ilvl="5">
       <w:start w:val="1"/>
       <w:numFmt w:val="bullet"/>
       <w:lvlText w:val=""/>
@@ -214,10 +543,10 @@
         <w:ind w:left="4320" w:hanging="360"/>
       </w:pPr>
       <w:rPr>
-        <w:rFonts w:ascii="Wingdings" w:hAnsi="Wingdings" w:hint="default"/>
-      </w:rPr>
-    </w:lvl>
-    <w:lvl w:ilvl="6" w:tplc="0C0A0001" w:tentative="1">
+        <w:rFonts w:ascii="Wingdings" w:hAnsi="Wingdings" w:cs="Wingdings" w:hint="default"/>
+      </w:rPr>
+    </w:lvl>
+    <w:lvl w:ilvl="6">
       <w:start w:val="1"/>
       <w:numFmt w:val="bullet"/>
       <w:lvlText w:val=""/>
@@ -226,10 +555,10 @@
         <w:ind w:left="5040" w:hanging="360"/>
       </w:pPr>
       <w:rPr>
-        <w:rFonts w:ascii="Symbol" w:hAnsi="Symbol" w:hint="default"/>
-      </w:rPr>
-    </w:lvl>
-    <w:lvl w:ilvl="7" w:tplc="0C0A0003" w:tentative="1">
+        <w:rFonts w:ascii="Symbol" w:hAnsi="Symbol" w:cs="Symbol" w:hint="default"/>
+      </w:rPr>
+    </w:lvl>
+    <w:lvl w:ilvl="7">
       <w:start w:val="1"/>
       <w:numFmt w:val="bullet"/>
       <w:lvlText w:val="o"/>
@@ -239,9 +568,10 @@
       </w:pPr>
       <w:rPr>
         <w:rFonts w:ascii="Courier New" w:hAnsi="Courier New" w:cs="Courier New" w:hint="default"/>
-      </w:rPr>
-    </w:lvl>
-    <w:lvl w:ilvl="8" w:tplc="0C0A0005" w:tentative="1">
+        <w:rFonts w:cs="Courier New"/>
+      </w:rPr>
+    </w:lvl>
+    <w:lvl w:ilvl="8">
       <w:start w:val="1"/>
       <w:numFmt w:val="bullet"/>
       <w:lvlText w:val=""/>
@@ -250,44 +580,435 @@
         <w:ind w:left="6480" w:hanging="360"/>
       </w:pPr>
       <w:rPr>
-        <w:rFonts w:ascii="Wingdings" w:hAnsi="Wingdings" w:hint="default"/>
-      </w:rPr>
+        <w:rFonts w:ascii="Wingdings" w:hAnsi="Wingdings" w:cs="Wingdings" w:hint="default"/>
+      </w:rPr>
+    </w:lvl>
+  </w:abstractNum>
+  <w:abstractNum w:abstractNumId="2">
+    <w:lvl w:ilvl="0">
+      <w:start w:val="1"/>
+      <w:numFmt w:val="bullet"/>
+      <w:lvlText w:val=""/>
+      <w:lvlJc w:val="left"/>
+      <w:pPr>
+        <w:tabs>
+          <w:tab w:val="num" w:pos="1440"/>
+        </w:tabs>
+        <w:ind w:left="1440" w:hanging="360"/>
+      </w:pPr>
+      <w:rPr>
+        <w:rFonts w:ascii="Symbol" w:hAnsi="Symbol" w:cs="Symbol" w:hint="default"/>
+        <w:rFonts w:cs="OpenSymbol"/>
+      </w:rPr>
+    </w:lvl>
+    <w:lvl w:ilvl="1">
+      <w:start w:val="1"/>
+      <w:numFmt w:val="bullet"/>
+      <w:lvlText w:val="◦"/>
+      <w:lvlJc w:val="left"/>
+      <w:pPr>
+        <w:tabs>
+          <w:tab w:val="num" w:pos="1800"/>
+        </w:tabs>
+        <w:ind w:left="1800" w:hanging="360"/>
+      </w:pPr>
+      <w:rPr>
+        <w:rFonts w:ascii="OpenSymbol" w:hAnsi="OpenSymbol" w:cs="OpenSymbol" w:hint="default"/>
+        <w:rFonts w:cs="OpenSymbol"/>
+      </w:rPr>
+    </w:lvl>
+    <w:lvl w:ilvl="2">
+      <w:start w:val="1"/>
+      <w:numFmt w:val="bullet"/>
+      <w:lvlText w:val="▪"/>
+      <w:lvlJc w:val="left"/>
+      <w:pPr>
+        <w:tabs>
+          <w:tab w:val="num" w:pos="2160"/>
+        </w:tabs>
+        <w:ind w:left="2160" w:hanging="360"/>
+      </w:pPr>
+      <w:rPr>
+        <w:rFonts w:ascii="OpenSymbol" w:hAnsi="OpenSymbol" w:cs="OpenSymbol" w:hint="default"/>
+        <w:rFonts w:cs="OpenSymbol"/>
+      </w:rPr>
+    </w:lvl>
+    <w:lvl w:ilvl="3">
+      <w:start w:val="1"/>
+      <w:numFmt w:val="bullet"/>
+      <w:lvlText w:val=""/>
+      <w:lvlJc w:val="left"/>
+      <w:pPr>
+        <w:tabs>
+          <w:tab w:val="num" w:pos="2520"/>
+        </w:tabs>
+        <w:ind w:left="2520" w:hanging="360"/>
+      </w:pPr>
+      <w:rPr>
+        <w:rFonts w:ascii="Symbol" w:hAnsi="Symbol" w:cs="Symbol" w:hint="default"/>
+        <w:rFonts w:cs="OpenSymbol"/>
+      </w:rPr>
+    </w:lvl>
+    <w:lvl w:ilvl="4">
+      <w:start w:val="1"/>
+      <w:numFmt w:val="bullet"/>
+      <w:lvlText w:val="◦"/>
+      <w:lvlJc w:val="left"/>
+      <w:pPr>
+        <w:tabs>
+          <w:tab w:val="num" w:pos="2880"/>
+        </w:tabs>
+        <w:ind w:left="2880" w:hanging="360"/>
+      </w:pPr>
+      <w:rPr>
+        <w:rFonts w:ascii="OpenSymbol" w:hAnsi="OpenSymbol" w:cs="OpenSymbol" w:hint="default"/>
+        <w:rFonts w:cs="OpenSymbol"/>
+      </w:rPr>
+    </w:lvl>
+    <w:lvl w:ilvl="5">
+      <w:start w:val="1"/>
+      <w:numFmt w:val="bullet"/>
+      <w:lvlText w:val="▪"/>
+      <w:lvlJc w:val="left"/>
+      <w:pPr>
+        <w:tabs>
+          <w:tab w:val="num" w:pos="3240"/>
+        </w:tabs>
+        <w:ind w:left="3240" w:hanging="360"/>
+      </w:pPr>
+      <w:rPr>
+        <w:rFonts w:ascii="OpenSymbol" w:hAnsi="OpenSymbol" w:cs="OpenSymbol" w:hint="default"/>
+        <w:rFonts w:cs="OpenSymbol"/>
+      </w:rPr>
+    </w:lvl>
+    <w:lvl w:ilvl="6">
+      <w:start w:val="1"/>
+      <w:numFmt w:val="bullet"/>
+      <w:lvlText w:val=""/>
+      <w:lvlJc w:val="left"/>
+      <w:pPr>
+        <w:tabs>
+          <w:tab w:val="num" w:pos="3600"/>
+        </w:tabs>
+        <w:ind w:left="3600" w:hanging="360"/>
+      </w:pPr>
+      <w:rPr>
+        <w:rFonts w:ascii="Symbol" w:hAnsi="Symbol" w:cs="Symbol" w:hint="default"/>
+        <w:rFonts w:cs="OpenSymbol"/>
+      </w:rPr>
+    </w:lvl>
+    <w:lvl w:ilvl="7">
+      <w:start w:val="1"/>
+      <w:numFmt w:val="bullet"/>
+      <w:lvlText w:val="◦"/>
+      <w:lvlJc w:val="left"/>
+      <w:pPr>
+        <w:tabs>
+          <w:tab w:val="num" w:pos="3960"/>
+        </w:tabs>
+        <w:ind w:left="3960" w:hanging="360"/>
+      </w:pPr>
+      <w:rPr>
+        <w:rFonts w:ascii="OpenSymbol" w:hAnsi="OpenSymbol" w:cs="OpenSymbol" w:hint="default"/>
+        <w:rFonts w:cs="OpenSymbol"/>
+      </w:rPr>
+    </w:lvl>
+    <w:lvl w:ilvl="8">
+      <w:start w:val="1"/>
+      <w:numFmt w:val="bullet"/>
+      <w:lvlText w:val="▪"/>
+      <w:lvlJc w:val="left"/>
+      <w:pPr>
+        <w:tabs>
+          <w:tab w:val="num" w:pos="4320"/>
+        </w:tabs>
+        <w:ind w:left="4320" w:hanging="360"/>
+      </w:pPr>
+      <w:rPr>
+        <w:rFonts w:ascii="OpenSymbol" w:hAnsi="OpenSymbol" w:cs="OpenSymbol" w:hint="default"/>
+        <w:rFonts w:cs="OpenSymbol"/>
+      </w:rPr>
+    </w:lvl>
+  </w:abstractNum>
+  <w:abstractNum w:abstractNumId="3">
+    <w:lvl w:ilvl="0">
+      <w:start w:val="1"/>
+      <w:numFmt w:val="bullet"/>
+      <w:lvlText w:val=""/>
+      <w:lvlJc w:val="left"/>
+      <w:pPr>
+        <w:tabs>
+          <w:tab w:val="num" w:pos="1440"/>
+        </w:tabs>
+        <w:ind w:left="1440" w:hanging="360"/>
+      </w:pPr>
+      <w:rPr>
+        <w:rFonts w:ascii="Symbol" w:hAnsi="Symbol" w:cs="Symbol" w:hint="default"/>
+        <w:rFonts w:cs="OpenSymbol"/>
+      </w:rPr>
+    </w:lvl>
+    <w:lvl w:ilvl="1">
+      <w:start w:val="1"/>
+      <w:numFmt w:val="bullet"/>
+      <w:lvlText w:val="◦"/>
+      <w:lvlJc w:val="left"/>
+      <w:pPr>
+        <w:tabs>
+          <w:tab w:val="num" w:pos="1800"/>
+        </w:tabs>
+        <w:ind w:left="1800" w:hanging="360"/>
+      </w:pPr>
+      <w:rPr>
+        <w:rFonts w:ascii="OpenSymbol" w:hAnsi="OpenSymbol" w:cs="OpenSymbol" w:hint="default"/>
+        <w:rFonts w:cs="OpenSymbol"/>
+      </w:rPr>
+    </w:lvl>
+    <w:lvl w:ilvl="2">
+      <w:start w:val="1"/>
+      <w:numFmt w:val="bullet"/>
+      <w:lvlText w:val="▪"/>
+      <w:lvlJc w:val="left"/>
+      <w:pPr>
+        <w:tabs>
+          <w:tab w:val="num" w:pos="2160"/>
+        </w:tabs>
+        <w:ind w:left="2160" w:hanging="360"/>
+      </w:pPr>
+      <w:rPr>
+        <w:rFonts w:ascii="OpenSymbol" w:hAnsi="OpenSymbol" w:cs="OpenSymbol" w:hint="default"/>
+        <w:rFonts w:cs="OpenSymbol"/>
+      </w:rPr>
+    </w:lvl>
+    <w:lvl w:ilvl="3">
+      <w:start w:val="1"/>
+      <w:numFmt w:val="bullet"/>
+      <w:lvlText w:val=""/>
+      <w:lvlJc w:val="left"/>
+      <w:pPr>
+        <w:tabs>
+          <w:tab w:val="num" w:pos="2520"/>
+        </w:tabs>
+        <w:ind w:left="2520" w:hanging="360"/>
+      </w:pPr>
+      <w:rPr>
+        <w:rFonts w:ascii="Symbol" w:hAnsi="Symbol" w:cs="Symbol" w:hint="default"/>
+        <w:rFonts w:cs="OpenSymbol"/>
+      </w:rPr>
+    </w:lvl>
+    <w:lvl w:ilvl="4">
+      <w:start w:val="1"/>
+      <w:numFmt w:val="bullet"/>
+      <w:lvlText w:val="◦"/>
+      <w:lvlJc w:val="left"/>
+      <w:pPr>
+        <w:tabs>
+          <w:tab w:val="num" w:pos="2880"/>
+        </w:tabs>
+        <w:ind w:left="2880" w:hanging="360"/>
+      </w:pPr>
+      <w:rPr>
+        <w:rFonts w:ascii="OpenSymbol" w:hAnsi="OpenSymbol" w:cs="OpenSymbol" w:hint="default"/>
+        <w:rFonts w:cs="OpenSymbol"/>
+      </w:rPr>
+    </w:lvl>
+    <w:lvl w:ilvl="5">
+      <w:start w:val="1"/>
+      <w:numFmt w:val="bullet"/>
+      <w:lvlText w:val="▪"/>
+      <w:lvlJc w:val="left"/>
+      <w:pPr>
+        <w:tabs>
+          <w:tab w:val="num" w:pos="3240"/>
+        </w:tabs>
+        <w:ind w:left="3240" w:hanging="360"/>
+      </w:pPr>
+      <w:rPr>
+        <w:rFonts w:ascii="OpenSymbol" w:hAnsi="OpenSymbol" w:cs="OpenSymbol" w:hint="default"/>
+        <w:rFonts w:cs="OpenSymbol"/>
+      </w:rPr>
+    </w:lvl>
+    <w:lvl w:ilvl="6">
+      <w:start w:val="1"/>
+      <w:numFmt w:val="bullet"/>
+      <w:lvlText w:val=""/>
+      <w:lvlJc w:val="left"/>
+      <w:pPr>
+        <w:tabs>
+          <w:tab w:val="num" w:pos="3600"/>
+        </w:tabs>
+        <w:ind w:left="3600" w:hanging="360"/>
+      </w:pPr>
+      <w:rPr>
+        <w:rFonts w:ascii="Symbol" w:hAnsi="Symbol" w:cs="Symbol" w:hint="default"/>
+        <w:rFonts w:cs="OpenSymbol"/>
+      </w:rPr>
+    </w:lvl>
+    <w:lvl w:ilvl="7">
+      <w:start w:val="1"/>
+      <w:numFmt w:val="bullet"/>
+      <w:lvlText w:val="◦"/>
+      <w:lvlJc w:val="left"/>
+      <w:pPr>
+        <w:tabs>
+          <w:tab w:val="num" w:pos="3960"/>
+        </w:tabs>
+        <w:ind w:left="3960" w:hanging="360"/>
+      </w:pPr>
+      <w:rPr>
+        <w:rFonts w:ascii="OpenSymbol" w:hAnsi="OpenSymbol" w:cs="OpenSymbol" w:hint="default"/>
+        <w:rFonts w:cs="OpenSymbol"/>
+      </w:rPr>
+    </w:lvl>
+    <w:lvl w:ilvl="8">
+      <w:start w:val="1"/>
+      <w:numFmt w:val="bullet"/>
+      <w:lvlText w:val="▪"/>
+      <w:lvlJc w:val="left"/>
+      <w:pPr>
+        <w:tabs>
+          <w:tab w:val="num" w:pos="4320"/>
+        </w:tabs>
+        <w:ind w:left="4320" w:hanging="360"/>
+      </w:pPr>
+      <w:rPr>
+        <w:rFonts w:ascii="OpenSymbol" w:hAnsi="OpenSymbol" w:cs="OpenSymbol" w:hint="default"/>
+        <w:rFonts w:cs="OpenSymbol"/>
+      </w:rPr>
+    </w:lvl>
+  </w:abstractNum>
+  <w:abstractNum w:abstractNumId="4">
+    <w:lvl w:ilvl="0">
+      <w:start w:val="1"/>
+      <w:numFmt w:val="none"/>
+      <w:suff w:val="nothing"/>
+      <w:lvlText w:val=""/>
+      <w:lvlJc w:val="left"/>
+      <w:pPr>
+        <w:ind w:left="0" w:hanging="0"/>
+      </w:pPr>
+    </w:lvl>
+    <w:lvl w:ilvl="1">
+      <w:start w:val="1"/>
+      <w:numFmt w:val="none"/>
+      <w:suff w:val="nothing"/>
+      <w:lvlText w:val=""/>
+      <w:lvlJc w:val="left"/>
+      <w:pPr>
+        <w:ind w:left="0" w:hanging="0"/>
+      </w:pPr>
+    </w:lvl>
+    <w:lvl w:ilvl="2">
+      <w:start w:val="1"/>
+      <w:numFmt w:val="none"/>
+      <w:suff w:val="nothing"/>
+      <w:lvlText w:val=""/>
+      <w:lvlJc w:val="left"/>
+      <w:pPr>
+        <w:ind w:left="0" w:hanging="0"/>
+      </w:pPr>
+    </w:lvl>
+    <w:lvl w:ilvl="3">
+      <w:start w:val="1"/>
+      <w:numFmt w:val="none"/>
+      <w:suff w:val="nothing"/>
+      <w:lvlText w:val=""/>
+      <w:lvlJc w:val="left"/>
+      <w:pPr>
+        <w:ind w:left="0" w:hanging="0"/>
+      </w:pPr>
+    </w:lvl>
+    <w:lvl w:ilvl="4">
+      <w:start w:val="1"/>
+      <w:numFmt w:val="none"/>
+      <w:suff w:val="nothing"/>
+      <w:lvlText w:val=""/>
+      <w:lvlJc w:val="left"/>
+      <w:pPr>
+        <w:ind w:left="0" w:hanging="0"/>
+      </w:pPr>
+    </w:lvl>
+    <w:lvl w:ilvl="5">
+      <w:start w:val="1"/>
+      <w:numFmt w:val="none"/>
+      <w:suff w:val="nothing"/>
+      <w:lvlText w:val=""/>
+      <w:lvlJc w:val="left"/>
+      <w:pPr>
+        <w:ind w:left="0" w:hanging="0"/>
+      </w:pPr>
+    </w:lvl>
+    <w:lvl w:ilvl="6">
+      <w:start w:val="1"/>
+      <w:numFmt w:val="none"/>
+      <w:suff w:val="nothing"/>
+      <w:lvlText w:val=""/>
+      <w:lvlJc w:val="left"/>
+      <w:pPr>
+        <w:ind w:left="0" w:hanging="0"/>
+      </w:pPr>
+    </w:lvl>
+    <w:lvl w:ilvl="7">
+      <w:start w:val="1"/>
+      <w:numFmt w:val="none"/>
+      <w:suff w:val="nothing"/>
+      <w:lvlText w:val=""/>
+      <w:lvlJc w:val="left"/>
+      <w:pPr>
+        <w:ind w:left="0" w:hanging="0"/>
+      </w:pPr>
+    </w:lvl>
+    <w:lvl w:ilvl="8">
+      <w:start w:val="1"/>
+      <w:numFmt w:val="none"/>
+      <w:suff w:val="nothing"/>
+      <w:lvlText w:val=""/>
+      <w:lvlJc w:val="left"/>
+      <w:pPr>
+        <w:ind w:left="0" w:hanging="0"/>
+      </w:pPr>
     </w:lvl>
   </w:abstractNum>
   <w:num w:numId="1">
-    <w:abstractNumId w:val="0"/>
+    <w:abstractNumId w:val="1"/>
+  </w:num>
+  <w:num w:numId="2">
+    <w:abstractNumId w:val="2"/>
+  </w:num>
+  <w:num w:numId="3">
+    <w:abstractNumId w:val="3"/>
+  </w:num>
+  <w:num w:numId="4">
+    <w:abstractNumId w:val="4"/>
   </w:num>
 </w:numbering>
 </file>
 
 <file path=word/styles.xml><?xml version="1.0" encoding="utf-8"?>
-<w:styles xmlns:mc="http://schemas.openxmlformats.org/markup-compatibility/2006" xmlns:r="http://schemas.openxmlformats.org/officeDocument/2006/relationships" xmlns:w="http://schemas.openxmlformats.org/wordprocessingml/2006/main" xmlns:w14="http://schemas.microsoft.com/office/word/2010/wordml" xmlns:w15="http://schemas.microsoft.com/office/word/2012/wordml" xmlns:w16cid="http://schemas.microsoft.com/office/word/2016/wordml/cid" xmlns:w16se="http://schemas.microsoft.com/office/word/2015/wordml/symex" mc:Ignorable="w14 w15 w16se w16cid">
+<w:styles xmlns:w="http://schemas.openxmlformats.org/wordprocessingml/2006/main" xmlns:w14="http://schemas.microsoft.com/office/word/2010/wordml" xmlns:mc="http://schemas.openxmlformats.org/markup-compatibility/2006" mc:Ignorable="w14">
   <w:docDefaults>
     <w:rPrDefault>
       <w:rPr>
-        <w:rFonts w:asciiTheme="minorHAnsi" w:eastAsiaTheme="minorHAnsi" w:hAnsiTheme="minorHAnsi" w:cstheme="minorBidi"/>
+        <w:rFonts w:ascii="Calibri" w:hAnsi="Calibri" w:eastAsia="Calibri" w:cs="" w:asciiTheme="minorHAnsi" w:cstheme="minorBidi" w:eastAsiaTheme="minorHAnsi" w:hAnsiTheme="minorHAnsi"/>
         <w:sz w:val="22"/>
         <w:szCs w:val="22"/>
         <w:lang w:val="es-ES" w:eastAsia="en-US" w:bidi="ar-SA"/>
       </w:rPr>
     </w:rPrDefault>
     <w:pPrDefault>
-      <w:pPr>
-        <w:spacing w:after="160" w:line="259" w:lineRule="auto"/>
-      </w:pPr>
+      <w:pPr/>
     </w:pPrDefault>
   </w:docDefaults>
   <w:latentStyles w:defLockedState="0" w:defUIPriority="99" w:defSemiHidden="0" w:defUnhideWhenUsed="0" w:defQFormat="0" w:count="375">
     <w:lsdException w:name="Normal" w:uiPriority="0" w:qFormat="1"/>
     <w:lsdException w:name="heading 1" w:uiPriority="9" w:qFormat="1"/>
-    <w:lsdException w:name="heading 2" w:semiHidden="1" w:uiPriority="9" w:unhideWhenUsed="1" w:qFormat="1"/>
-    <w:lsdException w:name="heading 3" w:semiHidden="1" w:uiPriority="9" w:unhideWhenUsed="1" w:qFormat="1"/>
-    <w:lsdException w:name="heading 4" w:semiHidden="1" w:uiPriority="9" w:unhideWhenUsed="1" w:qFormat="1"/>
-    <w:lsdException w:name="heading 5" w:semiHidden="1" w:uiPriority="9" w:unhideWhenUsed="1" w:qFormat="1"/>
-    <w:lsdException w:name="heading 6" w:semiHidden="1" w:uiPriority="9" w:unhideWhenUsed="1" w:qFormat="1"/>
-    <w:lsdException w:name="heading 7" w:semiHidden="1" w:uiPriority="9" w:unhideWhenUsed="1" w:qFormat="1"/>
-    <w:lsdException w:name="heading 8" w:semiHidden="1" w:uiPriority="9" w:unhideWhenUsed="1" w:qFormat="1"/>
-    <w:lsdException w:name="heading 9" w:semiHidden="1" w:uiPriority="9" w:unhideWhenUsed="1" w:qFormat="1"/>
+    <w:lsdException w:name="heading 2" w:uiPriority="9" w:semiHidden="1" w:unhideWhenUsed="1" w:qFormat="1"/>
+    <w:lsdException w:name="heading 3" w:uiPriority="9" w:semiHidden="1" w:unhideWhenUsed="1" w:qFormat="1"/>
+    <w:lsdException w:name="heading 4" w:uiPriority="9" w:semiHidden="1" w:unhideWhenUsed="1" w:qFormat="1"/>
+    <w:lsdException w:name="heading 5" w:uiPriority="9" w:semiHidden="1" w:unhideWhenUsed="1" w:qFormat="1"/>
+    <w:lsdException w:name="heading 6" w:uiPriority="9" w:semiHidden="1" w:unhideWhenUsed="1" w:qFormat="1"/>
+    <w:lsdException w:name="heading 7" w:uiPriority="9" w:semiHidden="1" w:unhideWhenUsed="1" w:qFormat="1"/>
+    <w:lsdException w:name="heading 8" w:uiPriority="9" w:semiHidden="1" w:unhideWhenUsed="1" w:qFormat="1"/>
+    <w:lsdException w:name="heading 9" w:uiPriority="9" w:semiHidden="1" w:unhideWhenUsed="1" w:qFormat="1"/>
     <w:lsdException w:name="index 1" w:semiHidden="1" w:unhideWhenUsed="1"/>
     <w:lsdException w:name="index 2" w:semiHidden="1" w:unhideWhenUsed="1"/>
     <w:lsdException w:name="index 3" w:semiHidden="1" w:unhideWhenUsed="1"/>
@@ -297,22 +1018,22 @@
     <w:lsdException w:name="index 7" w:semiHidden="1" w:unhideWhenUsed="1"/>
     <w:lsdException w:name="index 8" w:semiHidden="1" w:unhideWhenUsed="1"/>
     <w:lsdException w:name="index 9" w:semiHidden="1" w:unhideWhenUsed="1"/>
-    <w:lsdException w:name="toc 1" w:semiHidden="1" w:uiPriority="39" w:unhideWhenUsed="1"/>
-    <w:lsdException w:name="toc 2" w:semiHidden="1" w:uiPriority="39" w:unhideWhenUsed="1"/>
-    <w:lsdException w:name="toc 3" w:semiHidden="1" w:uiPriority="39" w:unhideWhenUsed="1"/>
-    <w:lsdException w:name="toc 4" w:semiHidden="1" w:uiPriority="39" w:unhideWhenUsed="1"/>
-    <w:lsdException w:name="toc 5" w:semiHidden="1" w:uiPriority="39" w:unhideWhenUsed="1"/>
-    <w:lsdException w:name="toc 6" w:semiHidden="1" w:uiPriority="39" w:unhideWhenUsed="1"/>
-    <w:lsdException w:name="toc 7" w:semiHidden="1" w:uiPriority="39" w:unhideWhenUsed="1"/>
-    <w:lsdException w:name="toc 8" w:semiHidden="1" w:uiPriority="39" w:unhideWhenUsed="1"/>
-    <w:lsdException w:name="toc 9" w:semiHidden="1" w:uiPriority="39" w:unhideWhenUsed="1"/>
+    <w:lsdException w:name="toc 1" w:uiPriority="39" w:semiHidden="1" w:unhideWhenUsed="1"/>
+    <w:lsdException w:name="toc 2" w:uiPriority="39" w:semiHidden="1" w:unhideWhenUsed="1"/>
+    <w:lsdException w:name="toc 3" w:uiPriority="39" w:semiHidden="1" w:unhideWhenUsed="1"/>
+    <w:lsdException w:name="toc 4" w:uiPriority="39" w:semiHidden="1" w:unhideWhenUsed="1"/>
+    <w:lsdException w:name="toc 5" w:uiPriority="39" w:semiHidden="1" w:unhideWhenUsed="1"/>
+    <w:lsdException w:name="toc 6" w:uiPriority="39" w:semiHidden="1" w:unhideWhenUsed="1"/>
+    <w:lsdException w:name="toc 7" w:uiPriority="39" w:semiHidden="1" w:unhideWhenUsed="1"/>
+    <w:lsdException w:name="toc 8" w:uiPriority="39" w:semiHidden="1" w:unhideWhenUsed="1"/>
+    <w:lsdException w:name="toc 9" w:uiPriority="39" w:semiHidden="1" w:unhideWhenUsed="1"/>
     <w:lsdException w:name="Normal Indent" w:semiHidden="1" w:unhideWhenUsed="1"/>
     <w:lsdException w:name="footnote text" w:semiHidden="1" w:unhideWhenUsed="1"/>
     <w:lsdException w:name="annotation text" w:semiHidden="1" w:unhideWhenUsed="1"/>
     <w:lsdException w:name="header" w:semiHidden="1" w:unhideWhenUsed="1"/>
     <w:lsdException w:name="footer" w:semiHidden="1" w:unhideWhenUsed="1"/>
     <w:lsdException w:name="index heading" w:semiHidden="1" w:unhideWhenUsed="1"/>
-    <w:lsdException w:name="caption" w:semiHidden="1" w:uiPriority="35" w:unhideWhenUsed="1" w:qFormat="1"/>
+    <w:lsdException w:name="caption" w:uiPriority="35" w:semiHidden="1" w:unhideWhenUsed="1" w:qFormat="1"/>
     <w:lsdException w:name="table of figures" w:semiHidden="1" w:unhideWhenUsed="1"/>
     <w:lsdException w:name="envelope address" w:semiHidden="1" w:unhideWhenUsed="1"/>
     <w:lsdException w:name="envelope return" w:semiHidden="1" w:unhideWhenUsed="1"/>
@@ -343,7 +1064,7 @@
     <w:lsdException w:name="Title" w:uiPriority="10" w:qFormat="1"/>
     <w:lsdException w:name="Closing" w:semiHidden="1" w:unhideWhenUsed="1"/>
     <w:lsdException w:name="Signature" w:semiHidden="1" w:unhideWhenUsed="1"/>
-    <w:lsdException w:name="Default Paragraph Font" w:semiHidden="1" w:uiPriority="1" w:unhideWhenUsed="1"/>
+    <w:lsdException w:name="Default Paragraph Font" w:uiPriority="1" w:semiHidden="1" w:unhideWhenUsed="1"/>
     <w:lsdException w:name="Body Text" w:semiHidden="1" w:unhideWhenUsed="1"/>
     <w:lsdException w:name="Body Text Indent" w:semiHidden="1" w:unhideWhenUsed="1"/>
     <w:lsdException w:name="List Continue" w:semiHidden="1" w:unhideWhenUsed="1"/>
@@ -543,8 +1264,8 @@
     <w:lsdException w:name="Subtle Reference" w:uiPriority="31" w:qFormat="1"/>
     <w:lsdException w:name="Intense Reference" w:uiPriority="32" w:qFormat="1"/>
     <w:lsdException w:name="Book Title" w:uiPriority="33" w:qFormat="1"/>
-    <w:lsdException w:name="Bibliography" w:semiHidden="1" w:uiPriority="37" w:unhideWhenUsed="1"/>
-    <w:lsdException w:name="TOC Heading" w:semiHidden="1" w:uiPriority="39" w:unhideWhenUsed="1" w:qFormat="1"/>
+    <w:lsdException w:name="Bibliography" w:uiPriority="37" w:semiHidden="1" w:unhideWhenUsed="1"/>
+    <w:lsdException w:name="TOC Heading" w:uiPriority="39" w:semiHidden="1" w:unhideWhenUsed="1" w:qFormat="1"/>
     <w:lsdException w:name="Plain Table 1" w:uiPriority="41"/>
     <w:lsdException w:name="Plain Table 2" w:uiPriority="42"/>
     <w:lsdException w:name="Plain Table 3" w:uiPriority="43"/>
@@ -654,15 +1375,137 @@
     <w:lsdException w:name="Hashtag" w:semiHidden="1" w:unhideWhenUsed="1"/>
     <w:lsdException w:name="Unresolved Mention" w:semiHidden="1" w:unhideWhenUsed="1"/>
   </w:latentStyles>
-  <w:style w:type="paragraph" w:default="1" w:styleId="Normal">
+  <w:style w:type="paragraph" w:styleId="Normal" w:default="1">
     <w:name w:val="Normal"/>
     <w:qFormat/>
+    <w:pPr>
+      <w:widowControl/>
+      <w:bidi w:val="0"/>
+      <w:spacing w:lineRule="auto" w:line="259" w:before="0" w:after="160"/>
+      <w:jc w:val="left"/>
+    </w:pPr>
+    <w:rPr>
+      <w:rFonts w:ascii="Calibri" w:hAnsi="Calibri" w:eastAsia="Calibri" w:cs="" w:asciiTheme="minorHAnsi" w:cstheme="minorBidi" w:eastAsiaTheme="minorHAnsi" w:hAnsiTheme="minorHAnsi"/>
+      <w:color w:val="auto"/>
+      <w:kern w:val="0"/>
+      <w:sz w:val="22"/>
+      <w:szCs w:val="22"/>
+      <w:lang w:val="es-ES" w:eastAsia="en-US" w:bidi="ar-SA"/>
+    </w:rPr>
   </w:style>
-  <w:style w:type="character" w:default="1" w:styleId="Fuentedeprrafopredeter">
+  <w:style w:type="character" w:styleId="DefaultParagraphFont" w:default="1">
     <w:name w:val="Default Paragraph Font"/>
     <w:uiPriority w:val="1"/>
     <w:semiHidden/>
     <w:unhideWhenUsed/>
+    <w:qFormat/>
+    <w:rPr/>
+  </w:style>
+  <w:style w:type="character" w:styleId="ListLabel1">
+    <w:name w:val="ListLabel 1"/>
+    <w:qFormat/>
+    <w:rPr>
+      <w:rFonts w:cs="Courier New"/>
+    </w:rPr>
+  </w:style>
+  <w:style w:type="character" w:styleId="ListLabel2">
+    <w:name w:val="ListLabel 2"/>
+    <w:qFormat/>
+    <w:rPr>
+      <w:rFonts w:cs="Courier New"/>
+    </w:rPr>
+  </w:style>
+  <w:style w:type="character" w:styleId="ListLabel3">
+    <w:name w:val="ListLabel 3"/>
+    <w:qFormat/>
+    <w:rPr>
+      <w:rFonts w:cs="Courier New"/>
+    </w:rPr>
+  </w:style>
+  <w:style w:type="character" w:styleId="Vietas">
+    <w:name w:val="Viñetas"/>
+    <w:qFormat/>
+    <w:rPr>
+      <w:rFonts w:ascii="OpenSymbol" w:hAnsi="OpenSymbol" w:eastAsia="OpenSymbol" w:cs="OpenSymbol"/>
+    </w:rPr>
+  </w:style>
+  <w:style w:type="paragraph" w:styleId="Ttulo">
+    <w:name w:val="Título"/>
+    <w:basedOn w:val="Normal"/>
+    <w:next w:val="Cuerpodetexto"/>
+    <w:qFormat/>
+    <w:pPr>
+      <w:keepNext w:val="true"/>
+      <w:spacing w:before="240" w:after="120"/>
+    </w:pPr>
+    <w:rPr>
+      <w:rFonts w:ascii="Liberation Sans" w:hAnsi="Liberation Sans" w:eastAsia="Noto Sans CJK SC Regular" w:cs="Lohit Devanagari"/>
+      <w:sz w:val="28"/>
+      <w:szCs w:val="28"/>
+    </w:rPr>
+  </w:style>
+  <w:style w:type="paragraph" w:styleId="Cuerpodetexto">
+    <w:name w:val="Body Text"/>
+    <w:basedOn w:val="Normal"/>
+    <w:pPr>
+      <w:spacing w:lineRule="auto" w:line="276" w:before="0" w:after="140"/>
+    </w:pPr>
+    <w:rPr/>
+  </w:style>
+  <w:style w:type="paragraph" w:styleId="Lista">
+    <w:name w:val="List"/>
+    <w:basedOn w:val="Cuerpodetexto"/>
+    <w:pPr/>
+    <w:rPr>
+      <w:rFonts w:cs="Lohit Devanagari"/>
+    </w:rPr>
+  </w:style>
+  <w:style w:type="paragraph" w:styleId="Leyenda">
+    <w:name w:val="Caption"/>
+    <w:basedOn w:val="Normal"/>
+    <w:qFormat/>
+    <w:pPr>
+      <w:suppressLineNumbers/>
+      <w:spacing w:before="120" w:after="120"/>
+    </w:pPr>
+    <w:rPr>
+      <w:rFonts w:cs="Lohit Devanagari"/>
+      <w:i/>
+      <w:iCs/>
+      <w:sz w:val="24"/>
+      <w:szCs w:val="24"/>
+    </w:rPr>
+  </w:style>
+  <w:style w:type="paragraph" w:styleId="Ndice">
+    <w:name w:val="Índice"/>
+    <w:basedOn w:val="Normal"/>
+    <w:qFormat/>
+    <w:pPr>
+      <w:suppressLineNumbers/>
+    </w:pPr>
+    <w:rPr>
+      <w:rFonts w:cs="Lohit Devanagari"/>
+    </w:rPr>
+  </w:style>
+  <w:style w:type="paragraph" w:styleId="ListParagraph">
+    <w:name w:val="List Paragraph"/>
+    <w:basedOn w:val="Normal"/>
+    <w:uiPriority w:val="34"/>
+    <w:qFormat/>
+    <w:rsid w:val="00724a31"/>
+    <w:pPr>
+      <w:spacing w:before="0" w:after="160"/>
+      <w:ind w:left="720" w:hanging="0"/>
+      <w:contextualSpacing/>
+    </w:pPr>
+    <w:rPr/>
+  </w:style>
+  <w:style w:type="numbering" w:styleId="NoList" w:default="1">
+    <w:name w:val="No List"/>
+    <w:uiPriority w:val="99"/>
+    <w:semiHidden/>
+    <w:unhideWhenUsed/>
+    <w:qFormat/>
   </w:style>
   <w:style w:type="table" w:default="1" w:styleId="Tablanormal">
     <w:name w:val="Normal Table"/>
@@ -678,23 +1521,6 @@
         <w:right w:w="108" w:type="dxa"/>
       </w:tblCellMar>
     </w:tblPr>
-  </w:style>
-  <w:style w:type="numbering" w:default="1" w:styleId="Sinlista">
-    <w:name w:val="No List"/>
-    <w:uiPriority w:val="99"/>
-    <w:semiHidden/>
-    <w:unhideWhenUsed/>
-  </w:style>
-  <w:style w:type="paragraph" w:styleId="Prrafodelista">
-    <w:name w:val="List Paragraph"/>
-    <w:basedOn w:val="Normal"/>
-    <w:uiPriority w:val="34"/>
-    <w:qFormat/>
-    <w:rsid w:val="00724A31"/>
-    <w:pPr>
-      <w:ind w:left="720"/>
-      <w:contextualSpacing/>
-    </w:pPr>
   </w:style>
 </w:styles>
 </file>

</xml_diff>

<commit_message>
Añadido opciones de la entrega
</commit_message>
<xml_diff>
--- a/Dudas.docx
+++ b/Dudas.docx
@@ -1,9 +1,10 @@
 
 <file path=word/document.xml><?xml version="1.0" encoding="utf-8"?>
-<w:document xmlns:wpc="http://schemas.microsoft.com/office/word/2010/wordprocessingCanvas" xmlns:cx="http://schemas.microsoft.com/office/drawing/2014/chartex" xmlns:cx1="http://schemas.microsoft.com/office/drawing/2015/9/8/chartex" xmlns:cx2="http://schemas.microsoft.com/office/drawing/2015/10/21/chartex" xmlns:cx3="http://schemas.microsoft.com/office/drawing/2016/5/9/chartex" xmlns:cx4="http://schemas.microsoft.com/office/drawing/2016/5/10/chartex" xmlns:cx5="http://schemas.microsoft.com/office/drawing/2016/5/11/chartex" xmlns:cx6="http://schemas.microsoft.com/office/drawing/2016/5/12/chartex" xmlns:cx7="http://schemas.microsoft.com/office/drawing/2016/5/13/chartex" xmlns:cx8="http://schemas.microsoft.com/office/drawing/2016/5/14/chartex" xmlns:mc="http://schemas.openxmlformats.org/markup-compatibility/2006" xmlns:aink="http://schemas.microsoft.com/office/drawing/2016/ink" xmlns:am3d="http://schemas.microsoft.com/office/drawing/2017/model3d" xmlns:o="urn:schemas-microsoft-com:office:office" xmlns:r="http://schemas.openxmlformats.org/officeDocument/2006/relationships" xmlns:m="http://schemas.openxmlformats.org/officeDocument/2006/math" xmlns:v="urn:schemas-microsoft-com:vml" xmlns:wp14="http://schemas.microsoft.com/office/word/2010/wordprocessingDrawing" xmlns:wp="http://schemas.openxmlformats.org/drawingml/2006/wordprocessingDrawing" xmlns:w10="urn:schemas-microsoft-com:office:word" xmlns:w="http://schemas.openxmlformats.org/wordprocessingml/2006/main" xmlns:w14="http://schemas.microsoft.com/office/word/2010/wordml" xmlns:w15="http://schemas.microsoft.com/office/word/2012/wordml" xmlns:w16cid="http://schemas.microsoft.com/office/word/2016/wordml/cid" xmlns:w16se="http://schemas.microsoft.com/office/word/2015/wordml/symex" xmlns:wpg="http://schemas.microsoft.com/office/word/2010/wordprocessingGroup" xmlns:wpi="http://schemas.microsoft.com/office/word/2010/wordprocessingInk" xmlns:wne="http://schemas.microsoft.com/office/word/2006/wordml" xmlns:wps="http://schemas.microsoft.com/office/word/2010/wordprocessingShape" mc:Ignorable="w14 w15 w16se w16cid wp14">
+<w:document xmlns:o="urn:schemas-microsoft-com:office:office" xmlns:r="http://schemas.openxmlformats.org/officeDocument/2006/relationships" xmlns:v="urn:schemas-microsoft-com:vml" xmlns:w="http://schemas.openxmlformats.org/wordprocessingml/2006/main" xmlns:w10="urn:schemas-microsoft-com:office:word" xmlns:wp="http://schemas.openxmlformats.org/drawingml/2006/wordprocessingDrawing" xmlns:wps="http://schemas.microsoft.com/office/word/2010/wordprocessingShape" xmlns:wpg="http://schemas.microsoft.com/office/word/2010/wordprocessingGroup" xmlns:mc="http://schemas.openxmlformats.org/markup-compatibility/2006" xmlns:wp14="http://schemas.microsoft.com/office/word/2010/wordprocessingDrawing" xmlns:w14="http://schemas.microsoft.com/office/word/2010/wordml" mc:Ignorable="w14 wp14">
   <w:body>
     <w:p>
       <w:pPr>
+        <w:pStyle w:val="Normal"/>
         <w:rPr>
           <w:sz w:val="48"/>
           <w:szCs w:val="48"/>
@@ -20,14 +21,169 @@
     </w:p>
     <w:p>
       <w:pPr>
-        <w:rPr>
-          <w:b/>
-        </w:rPr>
-      </w:pPr>
-    </w:p>
-    <w:p>
-      <w:pPr>
-        <w:rPr>
+        <w:pStyle w:val="Normal"/>
+        <w:rPr>
+          <w:b/>
+          <w:b/>
+        </w:rPr>
+      </w:pPr>
+      <w:r>
+        <w:rPr>
+          <w:b/>
+        </w:rPr>
+      </w:r>
+    </w:p>
+    <w:p>
+      <w:pPr>
+        <w:pStyle w:val="ListParagraph"/>
+        <w:numPr>
+          <w:ilvl w:val="0"/>
+          <w:numId w:val="0"/>
+        </w:numPr>
+        <w:ind w:left="1440" w:hanging="0"/>
+        <w:rPr>
+          <w:b/>
+          <w:b/>
+          <w:bCs/>
+          <w:sz w:val="32"/>
+          <w:szCs w:val="32"/>
+        </w:rPr>
+      </w:pPr>
+      <w:r>
+        <w:rPr>
+          <w:b/>
+          <w:bCs/>
+          <w:sz w:val="32"/>
+          <w:szCs w:val="32"/>
+        </w:rPr>
+        <w:t>Tareas de la entrega</w:t>
+      </w:r>
+    </w:p>
+    <w:p>
+      <w:pPr>
+        <w:pStyle w:val="ListParagraph"/>
+        <w:ind w:hanging="0"/>
+        <w:rPr>
+          <w:b/>
+          <w:b/>
+          <w:bCs/>
+          <w:sz w:val="22"/>
+          <w:szCs w:val="22"/>
+        </w:rPr>
+      </w:pPr>
+      <w:r>
+        <w:rPr>
+          <w:b/>
+          <w:bCs/>
+          <w:sz w:val="22"/>
+          <w:szCs w:val="22"/>
+        </w:rPr>
+      </w:r>
+    </w:p>
+    <w:p>
+      <w:pPr>
+        <w:pStyle w:val="Normal"/>
+        <w:ind w:hanging="0"/>
+        <w:rPr>
+          <w:b w:val="false"/>
+          <w:b w:val="false"/>
+          <w:bCs w:val="false"/>
+          <w:sz w:val="22"/>
+          <w:szCs w:val="22"/>
+        </w:rPr>
+      </w:pPr>
+      <w:r>
+        <w:rPr>
+          <w:b w:val="false"/>
+          <w:bCs w:val="false"/>
+          <w:sz w:val="22"/>
+          <w:szCs w:val="22"/>
+        </w:rPr>
+        <w:t>Entregarle una carpeta con todo  ya compilado y los seeders y migraciones echas</w:t>
+      </w:r>
+    </w:p>
+    <w:p>
+      <w:pPr>
+        <w:pStyle w:val="Normal"/>
+        <w:ind w:hanging="0"/>
+        <w:rPr>
+          <w:b w:val="false"/>
+          <w:b w:val="false"/>
+          <w:bCs w:val="false"/>
+          <w:sz w:val="22"/>
+          <w:szCs w:val="22"/>
+        </w:rPr>
+      </w:pPr>
+      <w:r>
+        <w:rPr>
+          <w:b w:val="false"/>
+          <w:bCs w:val="false"/>
+          <w:sz w:val="22"/>
+          <w:szCs w:val="22"/>
+        </w:rPr>
+        <w:t>Añadir una valoración sobre nosotros al final de la memoria</w:t>
+      </w:r>
+    </w:p>
+    <w:p>
+      <w:pPr>
+        <w:pStyle w:val="Normal"/>
+        <w:rPr>
+          <w:b w:val="false"/>
+          <w:b w:val="false"/>
+          <w:bCs w:val="false"/>
+        </w:rPr>
+      </w:pPr>
+      <w:r>
+        <w:rPr>
+          <w:b w:val="false"/>
+          <w:bCs w:val="false"/>
+        </w:rPr>
+        <w:t>Añadir test o logs</w:t>
+      </w:r>
+    </w:p>
+    <w:p>
+      <w:pPr>
+        <w:pStyle w:val="Normal"/>
+        <w:rPr>
+          <w:b w:val="false"/>
+          <w:b w:val="false"/>
+          <w:bCs w:val="false"/>
+        </w:rPr>
+      </w:pPr>
+      <w:r>
+        <w:rPr>
+          <w:b w:val="false"/>
+          <w:bCs w:val="false"/>
+        </w:rPr>
+        <w:t xml:space="preserve">Poner los posibles fallos que pueden dar en la página web(problema de páginación en el buscador de cliente), </w:t>
+      </w:r>
+      <w:r>
+        <w:rPr>
+          <w:b w:val="false"/>
+          <w:bCs w:val="false"/>
+        </w:rPr>
+        <w:t>problema con el reseteo de contraseña en la universidad.</w:t>
+      </w:r>
+    </w:p>
+    <w:p>
+      <w:pPr>
+        <w:pStyle w:val="Normal"/>
+        <w:rPr>
+          <w:b/>
+          <w:b/>
+        </w:rPr>
+      </w:pPr>
+      <w:r>
+        <w:rPr>
+          <w:b/>
+        </w:rPr>
+      </w:r>
+    </w:p>
+    <w:p>
+      <w:pPr>
+        <w:pStyle w:val="Normal"/>
+        <w:rPr>
+          <w:b/>
           <w:b/>
           <w:sz w:val="30"/>
           <w:szCs w:val="30"/>
@@ -44,7 +200,7 @@
     </w:p>
     <w:p>
       <w:pPr>
-        <w:pStyle w:val="Prrafodelista"/>
+        <w:pStyle w:val="ListParagraph"/>
         <w:numPr>
           <w:ilvl w:val="0"/>
           <w:numId w:val="1"/>
@@ -57,20 +213,12 @@
         <w:rPr>
           <w:u w:val="thick"/>
         </w:rPr>
-        <w:t xml:space="preserve">Middleware </w:t>
-      </w:r>
-      <w:proofErr w:type="spellStart"/>
-      <w:r>
-        <w:rPr>
-          <w:u w:val="thick"/>
-        </w:rPr>
-        <w:t>group</w:t>
-      </w:r>
-      <w:proofErr w:type="spellEnd"/>
-    </w:p>
-    <w:p>
-      <w:pPr>
-        <w:pStyle w:val="Prrafodelista"/>
+        <w:t>Middleware group</w:t>
+      </w:r>
+    </w:p>
+    <w:p>
+      <w:pPr>
+        <w:pStyle w:val="ListParagraph"/>
         <w:numPr>
           <w:ilvl w:val="0"/>
           <w:numId w:val="1"/>
@@ -88,7 +236,7 @@
     </w:p>
     <w:p>
       <w:pPr>
-        <w:pStyle w:val="Prrafodelista"/>
+        <w:pStyle w:val="ListParagraph"/>
         <w:numPr>
           <w:ilvl w:val="0"/>
           <w:numId w:val="1"/>
@@ -106,7 +254,7 @@
     </w:p>
     <w:p>
       <w:pPr>
-        <w:pStyle w:val="Prrafodelista"/>
+        <w:pStyle w:val="ListParagraph"/>
         <w:numPr>
           <w:ilvl w:val="0"/>
           <w:numId w:val="1"/>
@@ -124,7 +272,7 @@
     </w:p>
     <w:p>
       <w:pPr>
-        <w:pStyle w:val="Prrafodelista"/>
+        <w:pStyle w:val="ListParagraph"/>
         <w:numPr>
           <w:ilvl w:val="0"/>
           <w:numId w:val="1"/>
@@ -137,54 +285,12 @@
         <w:rPr>
           <w:u w:val="thick"/>
         </w:rPr>
-        <w:t xml:space="preserve">Clase única de </w:t>
-      </w:r>
-      <w:proofErr w:type="spellStart"/>
-      <w:r>
-        <w:rPr>
-          <w:u w:val="thick"/>
-        </w:rPr>
-        <w:t>user</w:t>
-      </w:r>
-      <w:proofErr w:type="spellEnd"/>
-      <w:r>
-        <w:rPr>
-          <w:u w:val="thick"/>
-        </w:rPr>
-        <w:t xml:space="preserve"> o dejar la </w:t>
-      </w:r>
-      <w:proofErr w:type="gramStart"/>
-      <w:r>
-        <w:rPr>
-          <w:u w:val="thick"/>
-        </w:rPr>
-        <w:t>herencia(</w:t>
-      </w:r>
-      <w:proofErr w:type="gramEnd"/>
-      <w:r>
-        <w:rPr>
-          <w:u w:val="thick"/>
-        </w:rPr>
-        <w:t xml:space="preserve">lo hemos implementado todo en la clase </w:t>
-      </w:r>
-      <w:proofErr w:type="spellStart"/>
-      <w:r>
-        <w:rPr>
-          <w:u w:val="thick"/>
-        </w:rPr>
-        <w:t>user</w:t>
-      </w:r>
-      <w:proofErr w:type="spellEnd"/>
-      <w:r>
-        <w:rPr>
-          <w:u w:val="thick"/>
-        </w:rPr>
-        <w:t>)</w:t>
-      </w:r>
-    </w:p>
-    <w:p>
-      <w:pPr>
-        <w:pStyle w:val="Prrafodelista"/>
+        <w:t>Clase única de user o dejar la herencia(lo hemos implementado todo en la clase user)</w:t>
+      </w:r>
+    </w:p>
+    <w:p>
+      <w:pPr>
+        <w:pStyle w:val="ListParagraph"/>
         <w:numPr>
           <w:ilvl w:val="0"/>
           <w:numId w:val="1"/>
@@ -202,7 +308,7 @@
     </w:p>
     <w:p>
       <w:pPr>
-        <w:pStyle w:val="Prrafodelista"/>
+        <w:pStyle w:val="ListParagraph"/>
         <w:numPr>
           <w:ilvl w:val="0"/>
           <w:numId w:val="1"/>
@@ -220,28 +326,45 @@
     </w:p>
     <w:p>
       <w:pPr>
-        <w:pStyle w:val="Prrafodelista"/>
-      </w:pPr>
-    </w:p>
-    <w:p>
-      <w:pPr>
-        <w:pStyle w:val="Prrafodelista"/>
-      </w:pPr>
-    </w:p>
-    <w:p>
-      <w:pPr>
-        <w:pStyle w:val="Prrafodelista"/>
-      </w:pPr>
-    </w:p>
-    <w:p>
-      <w:pPr>
-        <w:pStyle w:val="Prrafodelista"/>
-      </w:pPr>
-    </w:p>
-    <w:p>
-      <w:pPr>
-        <w:pStyle w:val="Prrafodelista"/>
-        <w:rPr>
+        <w:pStyle w:val="ListParagraph"/>
+        <w:rPr/>
+      </w:pPr>
+      <w:r>
+        <w:rPr/>
+      </w:r>
+    </w:p>
+    <w:p>
+      <w:pPr>
+        <w:pStyle w:val="ListParagraph"/>
+        <w:rPr/>
+      </w:pPr>
+      <w:r>
+        <w:rPr/>
+      </w:r>
+    </w:p>
+    <w:p>
+      <w:pPr>
+        <w:pStyle w:val="ListParagraph"/>
+        <w:rPr/>
+      </w:pPr>
+      <w:r>
+        <w:rPr/>
+      </w:r>
+    </w:p>
+    <w:p>
+      <w:pPr>
+        <w:pStyle w:val="ListParagraph"/>
+        <w:rPr/>
+      </w:pPr>
+      <w:r>
+        <w:rPr/>
+      </w:r>
+    </w:p>
+    <w:p>
+      <w:pPr>
+        <w:pStyle w:val="ListParagraph"/>
+        <w:rPr>
+          <w:b/>
           <w:b/>
           <w:bCs/>
           <w:sz w:val="30"/>
@@ -260,18 +383,27 @@
     </w:p>
     <w:p>
       <w:pPr>
-        <w:pStyle w:val="Prrafodelista"/>
-        <w:rPr>
+        <w:pStyle w:val="ListParagraph"/>
+        <w:rPr>
+          <w:b/>
           <w:b/>
           <w:bCs/>
           <w:sz w:val="30"/>
           <w:szCs w:val="30"/>
         </w:rPr>
       </w:pPr>
-    </w:p>
-    <w:p>
-      <w:pPr>
-        <w:pStyle w:val="Prrafodelista"/>
+      <w:r>
+        <w:rPr>
+          <w:b/>
+          <w:bCs/>
+          <w:sz w:val="30"/>
+          <w:szCs w:val="30"/>
+        </w:rPr>
+      </w:r>
+    </w:p>
+    <w:p>
+      <w:pPr>
+        <w:pStyle w:val="ListParagraph"/>
         <w:numPr>
           <w:ilvl w:val="0"/>
           <w:numId w:val="3"/>
@@ -284,26 +416,12 @@
         <w:rPr>
           <w:u w:val="single"/>
         </w:rPr>
-        <w:t xml:space="preserve">Comprobar los datos antes de finalizar la </w:t>
-      </w:r>
-      <w:proofErr w:type="spellStart"/>
-      <w:r>
-        <w:rPr>
-          <w:u w:val="single"/>
-        </w:rPr>
-        <w:t>transación</w:t>
-      </w:r>
-      <w:proofErr w:type="spellEnd"/>
-      <w:r>
-        <w:rPr>
-          <w:u w:val="single"/>
-        </w:rPr>
-        <w:t>.</w:t>
-      </w:r>
-    </w:p>
-    <w:p>
-      <w:pPr>
-        <w:pStyle w:val="Prrafodelista"/>
+        <w:t>Comprobar los datos antes de finalizar la transación.</w:t>
+      </w:r>
+    </w:p>
+    <w:p>
+      <w:pPr>
+        <w:pStyle w:val="ListParagraph"/>
         <w:numPr>
           <w:ilvl w:val="0"/>
           <w:numId w:val="3"/>
@@ -312,24 +430,16 @@
           <w:u w:val="thick"/>
         </w:rPr>
       </w:pPr>
-      <w:proofErr w:type="gramStart"/>
       <w:r>
         <w:rPr>
           <w:u w:val="thick"/>
         </w:rPr>
-        <w:t>Encapsular  la</w:t>
-      </w:r>
-      <w:proofErr w:type="gramEnd"/>
-      <w:r>
-        <w:rPr>
-          <w:u w:val="thick"/>
-        </w:rPr>
-        <w:t xml:space="preserve"> vista, para que no se pueda acceder.</w:t>
-      </w:r>
-    </w:p>
-    <w:p>
-      <w:pPr>
-        <w:pStyle w:val="Prrafodelista"/>
+        <w:t>Encapsular  la vista, para que no se pueda acceder.</w:t>
+      </w:r>
+    </w:p>
+    <w:p>
+      <w:pPr>
+        <w:pStyle w:val="ListParagraph"/>
         <w:numPr>
           <w:ilvl w:val="0"/>
           <w:numId w:val="3"/>
@@ -342,26 +452,12 @@
         <w:rPr>
           <w:u w:val="single"/>
         </w:rPr>
-        <w:t xml:space="preserve">Para los </w:t>
-      </w:r>
-      <w:proofErr w:type="gramStart"/>
-      <w:r>
-        <w:rPr>
-          <w:u w:val="single"/>
-        </w:rPr>
-        <w:t>ticket concretos</w:t>
-      </w:r>
-      <w:proofErr w:type="gramEnd"/>
-      <w:r>
-        <w:rPr>
-          <w:u w:val="single"/>
-        </w:rPr>
-        <w:t xml:space="preserve"> hacerlo con post</w:t>
-      </w:r>
-    </w:p>
-    <w:p>
-      <w:pPr>
-        <w:pStyle w:val="Prrafodelista"/>
+        <w:t>Para los ticket concretos hacerlo con post</w:t>
+      </w:r>
+    </w:p>
+    <w:p>
+      <w:pPr>
+        <w:pStyle w:val="ListParagraph"/>
         <w:numPr>
           <w:ilvl w:val="0"/>
           <w:numId w:val="3"/>
@@ -379,7 +475,7 @@
     </w:p>
     <w:p>
       <w:pPr>
-        <w:pStyle w:val="Prrafodelista"/>
+        <w:pStyle w:val="ListParagraph"/>
         <w:numPr>
           <w:ilvl w:val="0"/>
           <w:numId w:val="3"/>
@@ -392,61 +488,67 @@
         <w:rPr>
           <w:u w:val="single"/>
         </w:rPr>
-        <w:t xml:space="preserve">Comprar hacerlo con </w:t>
-      </w:r>
-      <w:proofErr w:type="spellStart"/>
-      <w:r>
+        <w:t>Comprar hacerlo con transanciones</w:t>
+      </w:r>
+    </w:p>
+    <w:p>
+      <w:pPr>
+        <w:pStyle w:val="ListParagraph"/>
+        <w:rPr/>
+      </w:pPr>
+      <w:r>
+        <w:rPr/>
+      </w:r>
+    </w:p>
+    <w:p>
+      <w:pPr>
+        <w:pStyle w:val="ListParagraph"/>
+        <w:rPr/>
+      </w:pPr>
+      <w:r>
+        <w:rPr/>
+      </w:r>
+    </w:p>
+    <w:p>
+      <w:pPr>
+        <w:pStyle w:val="ListParagraph"/>
         <w:rPr>
           <w:u w:val="single"/>
         </w:rPr>
-        <w:t>transanciones</w:t>
-      </w:r>
-      <w:proofErr w:type="spellEnd"/>
-    </w:p>
-    <w:p>
-      <w:pPr>
-        <w:pStyle w:val="Prrafodelista"/>
-      </w:pPr>
-    </w:p>
-    <w:p>
-      <w:pPr>
-        <w:pStyle w:val="Prrafodelista"/>
-      </w:pPr>
-    </w:p>
-    <w:p>
-      <w:pPr>
-        <w:pStyle w:val="Prrafodelista"/>
+      </w:pPr>
+      <w:r>
         <w:rPr>
           <w:u w:val="single"/>
         </w:rPr>
-      </w:pPr>
-      <w:r>
-        <w:rPr>
-          <w:u w:val="single"/>
-        </w:rPr>
         <w:t>Opcional:</w:t>
       </w:r>
     </w:p>
     <w:p>
       <w:pPr>
-        <w:pStyle w:val="Prrafodelista"/>
-      </w:pPr>
-    </w:p>
-    <w:p>
-      <w:pPr>
-        <w:pStyle w:val="Prrafodelista"/>
+        <w:pStyle w:val="ListParagraph"/>
+        <w:rPr/>
+      </w:pPr>
+      <w:r>
+        <w:rPr/>
+      </w:r>
+    </w:p>
+    <w:p>
+      <w:pPr>
+        <w:pStyle w:val="ListParagraph"/>
         <w:numPr>
           <w:ilvl w:val="0"/>
           <w:numId w:val="2"/>
         </w:numPr>
-      </w:pPr>
-      <w:r>
+        <w:rPr/>
+      </w:pPr>
+      <w:r>
+        <w:rPr/>
         <w:t>Buscar un vuelo con un origen y un destino y mostrar los vuelos más baratos</w:t>
       </w:r>
     </w:p>
     <w:p>
       <w:pPr>
-        <w:pStyle w:val="Prrafodelista"/>
+        <w:pStyle w:val="ListParagraph"/>
         <w:numPr>
           <w:ilvl w:val="0"/>
           <w:numId w:val="2"/>
@@ -464,7 +566,7 @@
     </w:p>
     <w:p>
       <w:pPr>
-        <w:pStyle w:val="Prrafodelista"/>
+        <w:pStyle w:val="ListParagraph"/>
         <w:numPr>
           <w:ilvl w:val="0"/>
           <w:numId w:val="2"/>
@@ -473,52 +575,191 @@
           <w:u w:val="single"/>
         </w:rPr>
       </w:pPr>
+      <w:r>
+        <w:rPr>
+          <w:u w:val="single"/>
+        </w:rPr>
+        <w:t>Hacer test de los servicios para tener buena nota.</w:t>
+      </w:r>
       <w:bookmarkStart w:id="0" w:name="_GoBack"/>
-      <w:r>
-        <w:rPr>
-          <w:u w:val="single"/>
-        </w:rPr>
-        <w:t>Hacer test de los servicios para tener buena nota.</w:t>
-      </w:r>
-    </w:p>
-    <w:bookmarkEnd w:id="0"/>
-    <w:p>
-      <w:pPr>
-        <w:pStyle w:val="Prrafodelista"/>
+      <w:bookmarkEnd w:id="0"/>
+    </w:p>
+    <w:p>
+      <w:pPr>
+        <w:pStyle w:val="ListParagraph"/>
         <w:numPr>
           <w:ilvl w:val="0"/>
           <w:numId w:val="2"/>
         </w:numPr>
-      </w:pPr>
-      <w:r>
-        <w:t xml:space="preserve">Poner en la home los vuelos relacionados con tu historial de </w:t>
-      </w:r>
-      <w:proofErr w:type="gramStart"/>
-      <w:r>
-        <w:t>compra(</w:t>
-      </w:r>
-      <w:proofErr w:type="gramEnd"/>
-      <w:r>
-        <w:t>sobre todo con el aeropuerto de origen).</w:t>
+        <w:rPr/>
+      </w:pPr>
+      <w:r>
+        <w:rPr/>
+        <w:t>Poner en la home los vuelos relacionados con tu historial de compra(sobre todo con el aeropuerto de origen).</w:t>
+      </w:r>
+    </w:p>
+    <w:p>
+      <w:pPr>
+        <w:pStyle w:val="ListParagraph"/>
+        <w:numPr>
+          <w:ilvl w:val="0"/>
+          <w:numId w:val="0"/>
+        </w:numPr>
+        <w:spacing w:before="0" w:after="160"/>
+        <w:ind w:left="1440" w:hanging="0"/>
+        <w:contextualSpacing/>
+        <w:rPr>
+          <w:b/>
+          <w:b/>
+          <w:bCs/>
+          <w:sz w:val="32"/>
+          <w:szCs w:val="32"/>
+        </w:rPr>
+      </w:pPr>
+      <w:r>
+        <w:rPr>
+          <w:b/>
+          <w:bCs/>
+          <w:sz w:val="32"/>
+          <w:szCs w:val="32"/>
+        </w:rPr>
       </w:r>
     </w:p>
     <w:sectPr>
+      <w:type w:val="nextPage"/>
       <w:pgSz w:w="11906" w:h="16838"/>
-      <w:pgMar w:top="1417" w:right="1701" w:bottom="1417" w:left="1701" w:header="0" w:footer="0" w:gutter="0"/>
-      <w:cols w:space="720"/>
-      <w:formProt w:val="0"/>
-      <w:docGrid w:linePitch="360" w:charSpace="4096"/>
+      <w:pgMar w:left="1701" w:right="1701" w:header="0" w:top="1417" w:footer="0" w:bottom="1417" w:gutter="0"/>
+      <w:pgNumType w:fmt="decimal"/>
+      <w:formProt w:val="false"/>
+      <w:textDirection w:val="lrTb"/>
+      <w:docGrid w:type="default" w:linePitch="360" w:charSpace="8192"/>
     </w:sectPr>
   </w:body>
 </w:document>
 </file>
 
 <file path=word/numbering.xml><?xml version="1.0" encoding="utf-8"?>
-<w:numbering xmlns:wpc="http://schemas.microsoft.com/office/word/2010/wordprocessingCanvas" xmlns:cx="http://schemas.microsoft.com/office/drawing/2014/chartex" xmlns:cx1="http://schemas.microsoft.com/office/drawing/2015/9/8/chartex" xmlns:cx2="http://schemas.microsoft.com/office/drawing/2015/10/21/chartex" xmlns:cx3="http://schemas.microsoft.com/office/drawing/2016/5/9/chartex" xmlns:cx4="http://schemas.microsoft.com/office/drawing/2016/5/10/chartex" xmlns:cx5="http://schemas.microsoft.com/office/drawing/2016/5/11/chartex" xmlns:cx6="http://schemas.microsoft.com/office/drawing/2016/5/12/chartex" xmlns:cx7="http://schemas.microsoft.com/office/drawing/2016/5/13/chartex" xmlns:cx8="http://schemas.microsoft.com/office/drawing/2016/5/14/chartex" xmlns:mc="http://schemas.openxmlformats.org/markup-compatibility/2006" xmlns:aink="http://schemas.microsoft.com/office/drawing/2016/ink" xmlns:am3d="http://schemas.microsoft.com/office/drawing/2017/model3d" xmlns:o="urn:schemas-microsoft-com:office:office" xmlns:r="http://schemas.openxmlformats.org/officeDocument/2006/relationships" xmlns:m="http://schemas.openxmlformats.org/officeDocument/2006/math" xmlns:v="urn:schemas-microsoft-com:vml" xmlns:wp14="http://schemas.microsoft.com/office/word/2010/wordprocessingDrawing" xmlns:wp="http://schemas.openxmlformats.org/drawingml/2006/wordprocessingDrawing" xmlns:w10="urn:schemas-microsoft-com:office:word" xmlns:w="http://schemas.openxmlformats.org/wordprocessingml/2006/main" xmlns:w14="http://schemas.microsoft.com/office/word/2010/wordml" xmlns:w15="http://schemas.microsoft.com/office/word/2012/wordml" xmlns:w16cid="http://schemas.microsoft.com/office/word/2016/wordml/cid" xmlns:w16se="http://schemas.microsoft.com/office/word/2015/wordml/symex" xmlns:wpg="http://schemas.microsoft.com/office/word/2010/wordprocessingGroup" xmlns:wpi="http://schemas.microsoft.com/office/word/2010/wordprocessingInk" xmlns:wne="http://schemas.microsoft.com/office/word/2006/wordml" xmlns:wps="http://schemas.microsoft.com/office/word/2010/wordprocessingShape" mc:Ignorable="w14 w15 w16se w16cid wp14">
-  <w:abstractNum w:abstractNumId="0" w15:restartNumberingAfterBreak="0">
-    <w:nsid w:val="21FA3ED7"/>
-    <w:multiLevelType w:val="multilevel"/>
-    <w:tmpl w:val="E3A6F938"/>
+<w:numbering xmlns:w="http://schemas.openxmlformats.org/wordprocessingml/2006/main" xmlns:o="urn:schemas-microsoft-com:office:office" xmlns:r="http://schemas.openxmlformats.org/officeDocument/2006/relationships" xmlns:v="urn:schemas-microsoft-com:vml">
+  <w:abstractNum w:abstractNumId="1">
+    <w:lvl w:ilvl="0">
+      <w:start w:val="1"/>
+      <w:numFmt w:val="bullet"/>
+      <w:lvlText w:val=""/>
+      <w:lvlJc w:val="left"/>
+      <w:pPr>
+        <w:ind w:left="720" w:hanging="360"/>
+      </w:pPr>
+      <w:rPr>
+        <w:rFonts w:ascii="Symbol" w:hAnsi="Symbol" w:cs="Symbol" w:hint="default"/>
+        <w:rFonts w:cs="Symbol"/>
+      </w:rPr>
+    </w:lvl>
+    <w:lvl w:ilvl="1">
+      <w:start w:val="1"/>
+      <w:numFmt w:val="bullet"/>
+      <w:lvlText w:val="o"/>
+      <w:lvlJc w:val="left"/>
+      <w:pPr>
+        <w:ind w:left="1440" w:hanging="360"/>
+      </w:pPr>
+      <w:rPr>
+        <w:rFonts w:ascii="Courier New" w:hAnsi="Courier New" w:cs="Courier New" w:hint="default"/>
+        <w:rFonts w:cs="Courier New"/>
+      </w:rPr>
+    </w:lvl>
+    <w:lvl w:ilvl="2">
+      <w:start w:val="1"/>
+      <w:numFmt w:val="bullet"/>
+      <w:lvlText w:val=""/>
+      <w:lvlJc w:val="left"/>
+      <w:pPr>
+        <w:ind w:left="2160" w:hanging="360"/>
+      </w:pPr>
+      <w:rPr>
+        <w:rFonts w:ascii="Wingdings" w:hAnsi="Wingdings" w:cs="Wingdings" w:hint="default"/>
+        <w:rFonts w:cs="Wingdings"/>
+      </w:rPr>
+    </w:lvl>
+    <w:lvl w:ilvl="3">
+      <w:start w:val="1"/>
+      <w:numFmt w:val="bullet"/>
+      <w:lvlText w:val=""/>
+      <w:lvlJc w:val="left"/>
+      <w:pPr>
+        <w:ind w:left="2880" w:hanging="360"/>
+      </w:pPr>
+      <w:rPr>
+        <w:rFonts w:ascii="Symbol" w:hAnsi="Symbol" w:cs="Symbol" w:hint="default"/>
+        <w:rFonts w:cs="Symbol"/>
+      </w:rPr>
+    </w:lvl>
+    <w:lvl w:ilvl="4">
+      <w:start w:val="1"/>
+      <w:numFmt w:val="bullet"/>
+      <w:lvlText w:val="o"/>
+      <w:lvlJc w:val="left"/>
+      <w:pPr>
+        <w:ind w:left="3600" w:hanging="360"/>
+      </w:pPr>
+      <w:rPr>
+        <w:rFonts w:ascii="Courier New" w:hAnsi="Courier New" w:cs="Courier New" w:hint="default"/>
+        <w:rFonts w:cs="Courier New"/>
+      </w:rPr>
+    </w:lvl>
+    <w:lvl w:ilvl="5">
+      <w:start w:val="1"/>
+      <w:numFmt w:val="bullet"/>
+      <w:lvlText w:val=""/>
+      <w:lvlJc w:val="left"/>
+      <w:pPr>
+        <w:ind w:left="4320" w:hanging="360"/>
+      </w:pPr>
+      <w:rPr>
+        <w:rFonts w:ascii="Wingdings" w:hAnsi="Wingdings" w:cs="Wingdings" w:hint="default"/>
+        <w:rFonts w:cs="Wingdings"/>
+      </w:rPr>
+    </w:lvl>
+    <w:lvl w:ilvl="6">
+      <w:start w:val="1"/>
+      <w:numFmt w:val="bullet"/>
+      <w:lvlText w:val=""/>
+      <w:lvlJc w:val="left"/>
+      <w:pPr>
+        <w:ind w:left="5040" w:hanging="360"/>
+      </w:pPr>
+      <w:rPr>
+        <w:rFonts w:ascii="Symbol" w:hAnsi="Symbol" w:cs="Symbol" w:hint="default"/>
+        <w:rFonts w:cs="Symbol"/>
+      </w:rPr>
+    </w:lvl>
+    <w:lvl w:ilvl="7">
+      <w:start w:val="1"/>
+      <w:numFmt w:val="bullet"/>
+      <w:lvlText w:val="o"/>
+      <w:lvlJc w:val="left"/>
+      <w:pPr>
+        <w:ind w:left="5760" w:hanging="360"/>
+      </w:pPr>
+      <w:rPr>
+        <w:rFonts w:ascii="Courier New" w:hAnsi="Courier New" w:cs="Courier New" w:hint="default"/>
+        <w:rFonts w:cs="Courier New"/>
+      </w:rPr>
+    </w:lvl>
+    <w:lvl w:ilvl="8">
+      <w:start w:val="1"/>
+      <w:numFmt w:val="bullet"/>
+      <w:lvlText w:val=""/>
+      <w:lvlJc w:val="left"/>
+      <w:pPr>
+        <w:ind w:left="6480" w:hanging="360"/>
+      </w:pPr>
+      <w:rPr>
+        <w:rFonts w:ascii="Wingdings" w:hAnsi="Wingdings" w:cs="Wingdings" w:hint="default"/>
+        <w:rFonts w:cs="Wingdings"/>
+      </w:rPr>
+    </w:lvl>
+  </w:abstractNum>
+  <w:abstractNum w:abstractNumId="2">
     <w:lvl w:ilvl="0">
       <w:start w:val="1"/>
       <w:numFmt w:val="bullet"/>
@@ -531,7 +772,8 @@
         <w:ind w:left="1440" w:hanging="360"/>
       </w:pPr>
       <w:rPr>
-        <w:rFonts w:ascii="Symbol" w:hAnsi="Symbol" w:cs="OpenSymbol" w:hint="default"/>
+        <w:rFonts w:ascii="Symbol" w:hAnsi="Symbol" w:cs="Symbol" w:hint="default"/>
+        <w:rFonts w:cs="OpenSymbol"/>
       </w:rPr>
     </w:lvl>
     <w:lvl w:ilvl="1">
@@ -547,6 +789,7 @@
       </w:pPr>
       <w:rPr>
         <w:rFonts w:ascii="OpenSymbol" w:hAnsi="OpenSymbol" w:cs="OpenSymbol" w:hint="default"/>
+        <w:rFonts w:cs="OpenSymbol"/>
       </w:rPr>
     </w:lvl>
     <w:lvl w:ilvl="2">
@@ -562,6 +805,7 @@
       </w:pPr>
       <w:rPr>
         <w:rFonts w:ascii="OpenSymbol" w:hAnsi="OpenSymbol" w:cs="OpenSymbol" w:hint="default"/>
+        <w:rFonts w:cs="OpenSymbol"/>
       </w:rPr>
     </w:lvl>
     <w:lvl w:ilvl="3">
@@ -576,7 +820,8 @@
         <w:ind w:left="2520" w:hanging="360"/>
       </w:pPr>
       <w:rPr>
-        <w:rFonts w:ascii="Symbol" w:hAnsi="Symbol" w:cs="OpenSymbol" w:hint="default"/>
+        <w:rFonts w:ascii="Symbol" w:hAnsi="Symbol" w:cs="Symbol" w:hint="default"/>
+        <w:rFonts w:cs="OpenSymbol"/>
       </w:rPr>
     </w:lvl>
     <w:lvl w:ilvl="4">
@@ -592,6 +837,7 @@
       </w:pPr>
       <w:rPr>
         <w:rFonts w:ascii="OpenSymbol" w:hAnsi="OpenSymbol" w:cs="OpenSymbol" w:hint="default"/>
+        <w:rFonts w:cs="OpenSymbol"/>
       </w:rPr>
     </w:lvl>
     <w:lvl w:ilvl="5">
@@ -607,6 +853,7 @@
       </w:pPr>
       <w:rPr>
         <w:rFonts w:ascii="OpenSymbol" w:hAnsi="OpenSymbol" w:cs="OpenSymbol" w:hint="default"/>
+        <w:rFonts w:cs="OpenSymbol"/>
       </w:rPr>
     </w:lvl>
     <w:lvl w:ilvl="6">
@@ -621,7 +868,8 @@
         <w:ind w:left="3600" w:hanging="360"/>
       </w:pPr>
       <w:rPr>
-        <w:rFonts w:ascii="Symbol" w:hAnsi="Symbol" w:cs="OpenSymbol" w:hint="default"/>
+        <w:rFonts w:ascii="Symbol" w:hAnsi="Symbol" w:cs="Symbol" w:hint="default"/>
+        <w:rFonts w:cs="OpenSymbol"/>
       </w:rPr>
     </w:lvl>
     <w:lvl w:ilvl="7">
@@ -637,6 +885,7 @@
       </w:pPr>
       <w:rPr>
         <w:rFonts w:ascii="OpenSymbol" w:hAnsi="OpenSymbol" w:cs="OpenSymbol" w:hint="default"/>
+        <w:rFonts w:cs="OpenSymbol"/>
       </w:rPr>
     </w:lvl>
     <w:lvl w:ilvl="8">
@@ -652,126 +901,11 @@
       </w:pPr>
       <w:rPr>
         <w:rFonts w:ascii="OpenSymbol" w:hAnsi="OpenSymbol" w:cs="OpenSymbol" w:hint="default"/>
+        <w:rFonts w:cs="OpenSymbol"/>
       </w:rPr>
     </w:lvl>
   </w:abstractNum>
-  <w:abstractNum w:abstractNumId="1" w15:restartNumberingAfterBreak="0">
-    <w:nsid w:val="2F4536B8"/>
-    <w:multiLevelType w:val="multilevel"/>
-    <w:tmpl w:val="F7DC5384"/>
-    <w:lvl w:ilvl="0">
-      <w:start w:val="1"/>
-      <w:numFmt w:val="bullet"/>
-      <w:lvlText w:val=""/>
-      <w:lvlJc w:val="left"/>
-      <w:pPr>
-        <w:ind w:left="720" w:hanging="360"/>
-      </w:pPr>
-      <w:rPr>
-        <w:rFonts w:ascii="Symbol" w:hAnsi="Symbol" w:cs="Symbol" w:hint="default"/>
-      </w:rPr>
-    </w:lvl>
-    <w:lvl w:ilvl="1">
-      <w:start w:val="1"/>
-      <w:numFmt w:val="bullet"/>
-      <w:lvlText w:val="o"/>
-      <w:lvlJc w:val="left"/>
-      <w:pPr>
-        <w:ind w:left="1440" w:hanging="360"/>
-      </w:pPr>
-      <w:rPr>
-        <w:rFonts w:ascii="Courier New" w:hAnsi="Courier New" w:cs="Courier New" w:hint="default"/>
-      </w:rPr>
-    </w:lvl>
-    <w:lvl w:ilvl="2">
-      <w:start w:val="1"/>
-      <w:numFmt w:val="bullet"/>
-      <w:lvlText w:val=""/>
-      <w:lvlJc w:val="left"/>
-      <w:pPr>
-        <w:ind w:left="2160" w:hanging="360"/>
-      </w:pPr>
-      <w:rPr>
-        <w:rFonts w:ascii="Wingdings" w:hAnsi="Wingdings" w:cs="Wingdings" w:hint="default"/>
-      </w:rPr>
-    </w:lvl>
-    <w:lvl w:ilvl="3">
-      <w:start w:val="1"/>
-      <w:numFmt w:val="bullet"/>
-      <w:lvlText w:val=""/>
-      <w:lvlJc w:val="left"/>
-      <w:pPr>
-        <w:ind w:left="2880" w:hanging="360"/>
-      </w:pPr>
-      <w:rPr>
-        <w:rFonts w:ascii="Symbol" w:hAnsi="Symbol" w:cs="Symbol" w:hint="default"/>
-      </w:rPr>
-    </w:lvl>
-    <w:lvl w:ilvl="4">
-      <w:start w:val="1"/>
-      <w:numFmt w:val="bullet"/>
-      <w:lvlText w:val="o"/>
-      <w:lvlJc w:val="left"/>
-      <w:pPr>
-        <w:ind w:left="3600" w:hanging="360"/>
-      </w:pPr>
-      <w:rPr>
-        <w:rFonts w:ascii="Courier New" w:hAnsi="Courier New" w:cs="Courier New" w:hint="default"/>
-      </w:rPr>
-    </w:lvl>
-    <w:lvl w:ilvl="5">
-      <w:start w:val="1"/>
-      <w:numFmt w:val="bullet"/>
-      <w:lvlText w:val=""/>
-      <w:lvlJc w:val="left"/>
-      <w:pPr>
-        <w:ind w:left="4320" w:hanging="360"/>
-      </w:pPr>
-      <w:rPr>
-        <w:rFonts w:ascii="Wingdings" w:hAnsi="Wingdings" w:cs="Wingdings" w:hint="default"/>
-      </w:rPr>
-    </w:lvl>
-    <w:lvl w:ilvl="6">
-      <w:start w:val="1"/>
-      <w:numFmt w:val="bullet"/>
-      <w:lvlText w:val=""/>
-      <w:lvlJc w:val="left"/>
-      <w:pPr>
-        <w:ind w:left="5040" w:hanging="360"/>
-      </w:pPr>
-      <w:rPr>
-        <w:rFonts w:ascii="Symbol" w:hAnsi="Symbol" w:cs="Symbol" w:hint="default"/>
-      </w:rPr>
-    </w:lvl>
-    <w:lvl w:ilvl="7">
-      <w:start w:val="1"/>
-      <w:numFmt w:val="bullet"/>
-      <w:lvlText w:val="o"/>
-      <w:lvlJc w:val="left"/>
-      <w:pPr>
-        <w:ind w:left="5760" w:hanging="360"/>
-      </w:pPr>
-      <w:rPr>
-        <w:rFonts w:ascii="Courier New" w:hAnsi="Courier New" w:cs="Courier New" w:hint="default"/>
-      </w:rPr>
-    </w:lvl>
-    <w:lvl w:ilvl="8">
-      <w:start w:val="1"/>
-      <w:numFmt w:val="bullet"/>
-      <w:lvlText w:val=""/>
-      <w:lvlJc w:val="left"/>
-      <w:pPr>
-        <w:ind w:left="6480" w:hanging="360"/>
-      </w:pPr>
-      <w:rPr>
-        <w:rFonts w:ascii="Wingdings" w:hAnsi="Wingdings" w:cs="Wingdings" w:hint="default"/>
-      </w:rPr>
-    </w:lvl>
-  </w:abstractNum>
-  <w:abstractNum w:abstractNumId="2" w15:restartNumberingAfterBreak="0">
-    <w:nsid w:val="4BE378D0"/>
-    <w:multiLevelType w:val="multilevel"/>
-    <w:tmpl w:val="4836A2A8"/>
+  <w:abstractNum w:abstractNumId="3">
     <w:lvl w:ilvl="0">
       <w:start w:val="1"/>
       <w:numFmt w:val="bullet"/>
@@ -784,7 +918,8 @@
         <w:ind w:left="1440" w:hanging="360"/>
       </w:pPr>
       <w:rPr>
-        <w:rFonts w:ascii="Symbol" w:hAnsi="Symbol" w:cs="OpenSymbol" w:hint="default"/>
+        <w:rFonts w:ascii="Symbol" w:hAnsi="Symbol" w:cs="Symbol" w:hint="default"/>
+        <w:rFonts w:cs="OpenSymbol"/>
       </w:rPr>
     </w:lvl>
     <w:lvl w:ilvl="1">
@@ -800,6 +935,7 @@
       </w:pPr>
       <w:rPr>
         <w:rFonts w:ascii="OpenSymbol" w:hAnsi="OpenSymbol" w:cs="OpenSymbol" w:hint="default"/>
+        <w:rFonts w:cs="OpenSymbol"/>
       </w:rPr>
     </w:lvl>
     <w:lvl w:ilvl="2">
@@ -815,6 +951,7 @@
       </w:pPr>
       <w:rPr>
         <w:rFonts w:ascii="OpenSymbol" w:hAnsi="OpenSymbol" w:cs="OpenSymbol" w:hint="default"/>
+        <w:rFonts w:cs="OpenSymbol"/>
       </w:rPr>
     </w:lvl>
     <w:lvl w:ilvl="3">
@@ -829,7 +966,8 @@
         <w:ind w:left="2520" w:hanging="360"/>
       </w:pPr>
       <w:rPr>
-        <w:rFonts w:ascii="Symbol" w:hAnsi="Symbol" w:cs="OpenSymbol" w:hint="default"/>
+        <w:rFonts w:ascii="Symbol" w:hAnsi="Symbol" w:cs="Symbol" w:hint="default"/>
+        <w:rFonts w:cs="OpenSymbol"/>
       </w:rPr>
     </w:lvl>
     <w:lvl w:ilvl="4">
@@ -845,6 +983,7 @@
       </w:pPr>
       <w:rPr>
         <w:rFonts w:ascii="OpenSymbol" w:hAnsi="OpenSymbol" w:cs="OpenSymbol" w:hint="default"/>
+        <w:rFonts w:cs="OpenSymbol"/>
       </w:rPr>
     </w:lvl>
     <w:lvl w:ilvl="5">
@@ -860,6 +999,7 @@
       </w:pPr>
       <w:rPr>
         <w:rFonts w:ascii="OpenSymbol" w:hAnsi="OpenSymbol" w:cs="OpenSymbol" w:hint="default"/>
+        <w:rFonts w:cs="OpenSymbol"/>
       </w:rPr>
     </w:lvl>
     <w:lvl w:ilvl="6">
@@ -874,7 +1014,8 @@
         <w:ind w:left="3600" w:hanging="360"/>
       </w:pPr>
       <w:rPr>
-        <w:rFonts w:ascii="Symbol" w:hAnsi="Symbol" w:cs="OpenSymbol" w:hint="default"/>
+        <w:rFonts w:ascii="Symbol" w:hAnsi="Symbol" w:cs="Symbol" w:hint="default"/>
+        <w:rFonts w:cs="OpenSymbol"/>
       </w:rPr>
     </w:lvl>
     <w:lvl w:ilvl="7">
@@ -890,6 +1031,7 @@
       </w:pPr>
       <w:rPr>
         <w:rFonts w:ascii="OpenSymbol" w:hAnsi="OpenSymbol" w:cs="OpenSymbol" w:hint="default"/>
+        <w:rFonts w:cs="OpenSymbol"/>
       </w:rPr>
     </w:lvl>
     <w:lvl w:ilvl="8">
@@ -905,13 +1047,11 @@
       </w:pPr>
       <w:rPr>
         <w:rFonts w:ascii="OpenSymbol" w:hAnsi="OpenSymbol" w:cs="OpenSymbol" w:hint="default"/>
+        <w:rFonts w:cs="OpenSymbol"/>
       </w:rPr>
     </w:lvl>
   </w:abstractNum>
-  <w:abstractNum w:abstractNumId="3" w15:restartNumberingAfterBreak="0">
-    <w:nsid w:val="4F4F5E15"/>
-    <w:multiLevelType w:val="multilevel"/>
-    <w:tmpl w:val="4EEAEAFC"/>
+  <w:abstractNum w:abstractNumId="4">
     <w:lvl w:ilvl="0">
       <w:start w:val="1"/>
       <w:numFmt w:val="none"/>
@@ -919,7 +1059,7 @@
       <w:lvlText w:val=""/>
       <w:lvlJc w:val="left"/>
       <w:pPr>
-        <w:ind w:left="0" w:firstLine="0"/>
+        <w:ind w:left="0" w:hanging="0"/>
       </w:pPr>
     </w:lvl>
     <w:lvl w:ilvl="1">
@@ -929,7 +1069,7 @@
       <w:lvlText w:val=""/>
       <w:lvlJc w:val="left"/>
       <w:pPr>
-        <w:ind w:left="0" w:firstLine="0"/>
+        <w:ind w:left="0" w:hanging="0"/>
       </w:pPr>
     </w:lvl>
     <w:lvl w:ilvl="2">
@@ -939,7 +1079,7 @@
       <w:lvlText w:val=""/>
       <w:lvlJc w:val="left"/>
       <w:pPr>
-        <w:ind w:left="0" w:firstLine="0"/>
+        <w:ind w:left="0" w:hanging="0"/>
       </w:pPr>
     </w:lvl>
     <w:lvl w:ilvl="3">
@@ -949,7 +1089,7 @@
       <w:lvlText w:val=""/>
       <w:lvlJc w:val="left"/>
       <w:pPr>
-        <w:ind w:left="0" w:firstLine="0"/>
+        <w:ind w:left="0" w:hanging="0"/>
       </w:pPr>
     </w:lvl>
     <w:lvl w:ilvl="4">
@@ -959,7 +1099,7 @@
       <w:lvlText w:val=""/>
       <w:lvlJc w:val="left"/>
       <w:pPr>
-        <w:ind w:left="0" w:firstLine="0"/>
+        <w:ind w:left="0" w:hanging="0"/>
       </w:pPr>
     </w:lvl>
     <w:lvl w:ilvl="5">
@@ -969,7 +1109,7 @@
       <w:lvlText w:val=""/>
       <w:lvlJc w:val="left"/>
       <w:pPr>
-        <w:ind w:left="0" w:firstLine="0"/>
+        <w:ind w:left="0" w:hanging="0"/>
       </w:pPr>
     </w:lvl>
     <w:lvl w:ilvl="6">
@@ -979,7 +1119,7 @@
       <w:lvlText w:val=""/>
       <w:lvlJc w:val="left"/>
       <w:pPr>
-        <w:ind w:left="0" w:firstLine="0"/>
+        <w:ind w:left="0" w:hanging="0"/>
       </w:pPr>
     </w:lvl>
     <w:lvl w:ilvl="7">
@@ -989,7 +1129,7 @@
       <w:lvlText w:val=""/>
       <w:lvlJc w:val="left"/>
       <w:pPr>
-        <w:ind w:left="0" w:firstLine="0"/>
+        <w:ind w:left="0" w:hanging="0"/>
       </w:pPr>
     </w:lvl>
     <w:lvl w:ilvl="8">
@@ -999,7 +1139,7 @@
       <w:lvlText w:val=""/>
       <w:lvlJc w:val="left"/>
       <w:pPr>
-        <w:ind w:left="0" w:firstLine="0"/>
+        <w:ind w:left="0" w:hanging="0"/>
       </w:pPr>
     </w:lvl>
   </w:abstractNum>
@@ -1007,41 +1147,43 @@
     <w:abstractNumId w:val="1"/>
   </w:num>
   <w:num w:numId="2">
-    <w:abstractNumId w:val="0"/>
+    <w:abstractNumId w:val="2"/>
   </w:num>
   <w:num w:numId="3">
-    <w:abstractNumId w:val="2"/>
+    <w:abstractNumId w:val="3"/>
   </w:num>
   <w:num w:numId="4">
-    <w:abstractNumId w:val="3"/>
+    <w:abstractNumId w:val="4"/>
   </w:num>
 </w:numbering>
 </file>
 
 <file path=word/styles.xml><?xml version="1.0" encoding="utf-8"?>
-<w:styles xmlns:mc="http://schemas.openxmlformats.org/markup-compatibility/2006" xmlns:r="http://schemas.openxmlformats.org/officeDocument/2006/relationships" xmlns:w="http://schemas.openxmlformats.org/wordprocessingml/2006/main" xmlns:w14="http://schemas.microsoft.com/office/word/2010/wordml" xmlns:w15="http://schemas.microsoft.com/office/word/2012/wordml" xmlns:w16cid="http://schemas.microsoft.com/office/word/2016/wordml/cid" xmlns:w16se="http://schemas.microsoft.com/office/word/2015/wordml/symex" mc:Ignorable="w14 w15 w16se w16cid">
+<w:styles xmlns:w="http://schemas.openxmlformats.org/wordprocessingml/2006/main" xmlns:w14="http://schemas.microsoft.com/office/word/2010/wordml" xmlns:mc="http://schemas.openxmlformats.org/markup-compatibility/2006" mc:Ignorable="w14">
   <w:docDefaults>
     <w:rPrDefault>
       <w:rPr>
-        <w:rFonts w:asciiTheme="minorHAnsi" w:eastAsiaTheme="minorHAnsi" w:hAnsiTheme="minorHAnsi" w:cstheme="minorBidi"/>
+        <w:rFonts w:ascii="Calibri" w:hAnsi="Calibri" w:eastAsia="Calibri" w:cs="" w:asciiTheme="minorHAnsi" w:cstheme="minorBidi" w:eastAsiaTheme="minorHAnsi" w:hAnsiTheme="minorHAnsi"/>
         <w:sz w:val="22"/>
         <w:szCs w:val="22"/>
         <w:lang w:val="es-ES" w:eastAsia="en-US" w:bidi="ar-SA"/>
       </w:rPr>
     </w:rPrDefault>
-    <w:pPrDefault/>
+    <w:pPrDefault>
+      <w:pPr/>
+    </w:pPrDefault>
   </w:docDefaults>
   <w:latentStyles w:defLockedState="0" w:defUIPriority="99" w:defSemiHidden="0" w:defUnhideWhenUsed="0" w:defQFormat="0" w:count="375">
     <w:lsdException w:name="Normal" w:uiPriority="0" w:qFormat="1"/>
     <w:lsdException w:name="heading 1" w:uiPriority="9" w:qFormat="1"/>
-    <w:lsdException w:name="heading 2" w:semiHidden="1" w:uiPriority="9" w:unhideWhenUsed="1" w:qFormat="1"/>
-    <w:lsdException w:name="heading 3" w:semiHidden="1" w:uiPriority="9" w:unhideWhenUsed="1" w:qFormat="1"/>
-    <w:lsdException w:name="heading 4" w:semiHidden="1" w:uiPriority="9" w:unhideWhenUsed="1" w:qFormat="1"/>
-    <w:lsdException w:name="heading 5" w:semiHidden="1" w:uiPriority="9" w:unhideWhenUsed="1" w:qFormat="1"/>
-    <w:lsdException w:name="heading 6" w:semiHidden="1" w:uiPriority="9" w:unhideWhenUsed="1" w:qFormat="1"/>
-    <w:lsdException w:name="heading 7" w:semiHidden="1" w:uiPriority="9" w:unhideWhenUsed="1" w:qFormat="1"/>
-    <w:lsdException w:name="heading 8" w:semiHidden="1" w:uiPriority="9" w:unhideWhenUsed="1" w:qFormat="1"/>
-    <w:lsdException w:name="heading 9" w:semiHidden="1" w:uiPriority="9" w:unhideWhenUsed="1" w:qFormat="1"/>
+    <w:lsdException w:name="heading 2" w:uiPriority="9" w:semiHidden="1" w:unhideWhenUsed="1" w:qFormat="1"/>
+    <w:lsdException w:name="heading 3" w:uiPriority="9" w:semiHidden="1" w:unhideWhenUsed="1" w:qFormat="1"/>
+    <w:lsdException w:name="heading 4" w:uiPriority="9" w:semiHidden="1" w:unhideWhenUsed="1" w:qFormat="1"/>
+    <w:lsdException w:name="heading 5" w:uiPriority="9" w:semiHidden="1" w:unhideWhenUsed="1" w:qFormat="1"/>
+    <w:lsdException w:name="heading 6" w:uiPriority="9" w:semiHidden="1" w:unhideWhenUsed="1" w:qFormat="1"/>
+    <w:lsdException w:name="heading 7" w:uiPriority="9" w:semiHidden="1" w:unhideWhenUsed="1" w:qFormat="1"/>
+    <w:lsdException w:name="heading 8" w:uiPriority="9" w:semiHidden="1" w:unhideWhenUsed="1" w:qFormat="1"/>
+    <w:lsdException w:name="heading 9" w:uiPriority="9" w:semiHidden="1" w:unhideWhenUsed="1" w:qFormat="1"/>
     <w:lsdException w:name="index 1" w:semiHidden="1" w:unhideWhenUsed="1"/>
     <w:lsdException w:name="index 2" w:semiHidden="1" w:unhideWhenUsed="1"/>
     <w:lsdException w:name="index 3" w:semiHidden="1" w:unhideWhenUsed="1"/>
@@ -1051,22 +1193,22 @@
     <w:lsdException w:name="index 7" w:semiHidden="1" w:unhideWhenUsed="1"/>
     <w:lsdException w:name="index 8" w:semiHidden="1" w:unhideWhenUsed="1"/>
     <w:lsdException w:name="index 9" w:semiHidden="1" w:unhideWhenUsed="1"/>
-    <w:lsdException w:name="toc 1" w:semiHidden="1" w:uiPriority="39" w:unhideWhenUsed="1"/>
-    <w:lsdException w:name="toc 2" w:semiHidden="1" w:uiPriority="39" w:unhideWhenUsed="1"/>
-    <w:lsdException w:name="toc 3" w:semiHidden="1" w:uiPriority="39" w:unhideWhenUsed="1"/>
-    <w:lsdException w:name="toc 4" w:semiHidden="1" w:uiPriority="39" w:unhideWhenUsed="1"/>
-    <w:lsdException w:name="toc 5" w:semiHidden="1" w:uiPriority="39" w:unhideWhenUsed="1"/>
-    <w:lsdException w:name="toc 6" w:semiHidden="1" w:uiPriority="39" w:unhideWhenUsed="1"/>
-    <w:lsdException w:name="toc 7" w:semiHidden="1" w:uiPriority="39" w:unhideWhenUsed="1"/>
-    <w:lsdException w:name="toc 8" w:semiHidden="1" w:uiPriority="39" w:unhideWhenUsed="1"/>
-    <w:lsdException w:name="toc 9" w:semiHidden="1" w:uiPriority="39" w:unhideWhenUsed="1"/>
+    <w:lsdException w:name="toc 1" w:uiPriority="39" w:semiHidden="1" w:unhideWhenUsed="1"/>
+    <w:lsdException w:name="toc 2" w:uiPriority="39" w:semiHidden="1" w:unhideWhenUsed="1"/>
+    <w:lsdException w:name="toc 3" w:uiPriority="39" w:semiHidden="1" w:unhideWhenUsed="1"/>
+    <w:lsdException w:name="toc 4" w:uiPriority="39" w:semiHidden="1" w:unhideWhenUsed="1"/>
+    <w:lsdException w:name="toc 5" w:uiPriority="39" w:semiHidden="1" w:unhideWhenUsed="1"/>
+    <w:lsdException w:name="toc 6" w:uiPriority="39" w:semiHidden="1" w:unhideWhenUsed="1"/>
+    <w:lsdException w:name="toc 7" w:uiPriority="39" w:semiHidden="1" w:unhideWhenUsed="1"/>
+    <w:lsdException w:name="toc 8" w:uiPriority="39" w:semiHidden="1" w:unhideWhenUsed="1"/>
+    <w:lsdException w:name="toc 9" w:uiPriority="39" w:semiHidden="1" w:unhideWhenUsed="1"/>
     <w:lsdException w:name="Normal Indent" w:semiHidden="1" w:unhideWhenUsed="1"/>
     <w:lsdException w:name="footnote text" w:semiHidden="1" w:unhideWhenUsed="1"/>
     <w:lsdException w:name="annotation text" w:semiHidden="1" w:unhideWhenUsed="1"/>
     <w:lsdException w:name="header" w:semiHidden="1" w:unhideWhenUsed="1"/>
     <w:lsdException w:name="footer" w:semiHidden="1" w:unhideWhenUsed="1"/>
     <w:lsdException w:name="index heading" w:semiHidden="1" w:unhideWhenUsed="1"/>
-    <w:lsdException w:name="caption" w:semiHidden="1" w:uiPriority="35" w:unhideWhenUsed="1" w:qFormat="1"/>
+    <w:lsdException w:name="caption" w:uiPriority="35" w:semiHidden="1" w:unhideWhenUsed="1" w:qFormat="1"/>
     <w:lsdException w:name="table of figures" w:semiHidden="1" w:unhideWhenUsed="1"/>
     <w:lsdException w:name="envelope address" w:semiHidden="1" w:unhideWhenUsed="1"/>
     <w:lsdException w:name="envelope return" w:semiHidden="1" w:unhideWhenUsed="1"/>
@@ -1097,7 +1239,7 @@
     <w:lsdException w:name="Title" w:uiPriority="10" w:qFormat="1"/>
     <w:lsdException w:name="Closing" w:semiHidden="1" w:unhideWhenUsed="1"/>
     <w:lsdException w:name="Signature" w:semiHidden="1" w:unhideWhenUsed="1"/>
-    <w:lsdException w:name="Default Paragraph Font" w:semiHidden="1" w:uiPriority="1" w:unhideWhenUsed="1"/>
+    <w:lsdException w:name="Default Paragraph Font" w:uiPriority="1" w:semiHidden="1" w:unhideWhenUsed="1"/>
     <w:lsdException w:name="Body Text" w:semiHidden="1" w:unhideWhenUsed="1"/>
     <w:lsdException w:name="Body Text Indent" w:semiHidden="1" w:unhideWhenUsed="1"/>
     <w:lsdException w:name="List Continue" w:semiHidden="1" w:unhideWhenUsed="1"/>
@@ -1297,8 +1439,8 @@
     <w:lsdException w:name="Subtle Reference" w:uiPriority="31" w:qFormat="1"/>
     <w:lsdException w:name="Intense Reference" w:uiPriority="32" w:qFormat="1"/>
     <w:lsdException w:name="Book Title" w:uiPriority="33" w:qFormat="1"/>
-    <w:lsdException w:name="Bibliography" w:semiHidden="1" w:uiPriority="37" w:unhideWhenUsed="1"/>
-    <w:lsdException w:name="TOC Heading" w:semiHidden="1" w:uiPriority="39" w:unhideWhenUsed="1" w:qFormat="1"/>
+    <w:lsdException w:name="Bibliography" w:uiPriority="37" w:semiHidden="1" w:unhideWhenUsed="1"/>
+    <w:lsdException w:name="TOC Heading" w:uiPriority="39" w:semiHidden="1" w:unhideWhenUsed="1" w:qFormat="1"/>
     <w:lsdException w:name="Plain Table 1" w:uiPriority="41"/>
     <w:lsdException w:name="Plain Table 2" w:uiPriority="42"/>
     <w:lsdException w:name="Plain Table 3" w:uiPriority="43"/>
@@ -1408,18 +1550,356 @@
     <w:lsdException w:name="Hashtag" w:semiHidden="1" w:unhideWhenUsed="1"/>
     <w:lsdException w:name="Unresolved Mention" w:semiHidden="1" w:unhideWhenUsed="1"/>
   </w:latentStyles>
-  <w:style w:type="paragraph" w:default="1" w:styleId="Normal">
+  <w:style w:type="paragraph" w:styleId="Normal" w:default="1">
     <w:name w:val="Normal"/>
     <w:qFormat/>
     <w:pPr>
-      <w:spacing w:after="160" w:line="259" w:lineRule="auto"/>
+      <w:widowControl/>
+      <w:bidi w:val="0"/>
+      <w:spacing w:lineRule="auto" w:line="259" w:before="0" w:after="160"/>
+      <w:jc w:val="left"/>
     </w:pPr>
-  </w:style>
-  <w:style w:type="character" w:default="1" w:styleId="Fuentedeprrafopredeter">
+    <w:rPr>
+      <w:rFonts w:ascii="Calibri" w:hAnsi="Calibri" w:eastAsia="Calibri" w:cs="" w:asciiTheme="minorHAnsi" w:cstheme="minorBidi" w:eastAsiaTheme="minorHAnsi" w:hAnsiTheme="minorHAnsi"/>
+      <w:color w:val="auto"/>
+      <w:kern w:val="0"/>
+      <w:sz w:val="22"/>
+      <w:szCs w:val="22"/>
+      <w:lang w:val="es-ES" w:eastAsia="en-US" w:bidi="ar-SA"/>
+    </w:rPr>
+  </w:style>
+  <w:style w:type="character" w:styleId="DefaultParagraphFont" w:default="1">
     <w:name w:val="Default Paragraph Font"/>
     <w:uiPriority w:val="1"/>
     <w:semiHidden/>
     <w:unhideWhenUsed/>
+    <w:qFormat/>
+    <w:rPr/>
+  </w:style>
+  <w:style w:type="character" w:styleId="ListLabel1" w:customStyle="1">
+    <w:name w:val="ListLabel 1"/>
+    <w:qFormat/>
+    <w:rPr>
+      <w:rFonts w:cs="Courier New"/>
+    </w:rPr>
+  </w:style>
+  <w:style w:type="character" w:styleId="ListLabel2" w:customStyle="1">
+    <w:name w:val="ListLabel 2"/>
+    <w:qFormat/>
+    <w:rPr>
+      <w:rFonts w:cs="Courier New"/>
+    </w:rPr>
+  </w:style>
+  <w:style w:type="character" w:styleId="ListLabel3" w:customStyle="1">
+    <w:name w:val="ListLabel 3"/>
+    <w:qFormat/>
+    <w:rPr>
+      <w:rFonts w:cs="Courier New"/>
+    </w:rPr>
+  </w:style>
+  <w:style w:type="character" w:styleId="Vietas" w:customStyle="1">
+    <w:name w:val="Viñetas"/>
+    <w:qFormat/>
+    <w:rPr>
+      <w:rFonts w:ascii="OpenSymbol" w:hAnsi="OpenSymbol" w:eastAsia="OpenSymbol" w:cs="OpenSymbol"/>
+    </w:rPr>
+  </w:style>
+  <w:style w:type="character" w:styleId="ListLabel4">
+    <w:name w:val="ListLabel 4"/>
+    <w:qFormat/>
+    <w:rPr>
+      <w:rFonts w:cs="Symbol"/>
+    </w:rPr>
+  </w:style>
+  <w:style w:type="character" w:styleId="ListLabel5">
+    <w:name w:val="ListLabel 5"/>
+    <w:qFormat/>
+    <w:rPr>
+      <w:rFonts w:cs="Courier New"/>
+    </w:rPr>
+  </w:style>
+  <w:style w:type="character" w:styleId="ListLabel6">
+    <w:name w:val="ListLabel 6"/>
+    <w:qFormat/>
+    <w:rPr>
+      <w:rFonts w:cs="Wingdings"/>
+    </w:rPr>
+  </w:style>
+  <w:style w:type="character" w:styleId="ListLabel7">
+    <w:name w:val="ListLabel 7"/>
+    <w:qFormat/>
+    <w:rPr>
+      <w:rFonts w:cs="Symbol"/>
+    </w:rPr>
+  </w:style>
+  <w:style w:type="character" w:styleId="ListLabel8">
+    <w:name w:val="ListLabel 8"/>
+    <w:qFormat/>
+    <w:rPr>
+      <w:rFonts w:cs="Courier New"/>
+    </w:rPr>
+  </w:style>
+  <w:style w:type="character" w:styleId="ListLabel9">
+    <w:name w:val="ListLabel 9"/>
+    <w:qFormat/>
+    <w:rPr>
+      <w:rFonts w:cs="Wingdings"/>
+    </w:rPr>
+  </w:style>
+  <w:style w:type="character" w:styleId="ListLabel10">
+    <w:name w:val="ListLabel 10"/>
+    <w:qFormat/>
+    <w:rPr>
+      <w:rFonts w:cs="Symbol"/>
+    </w:rPr>
+  </w:style>
+  <w:style w:type="character" w:styleId="ListLabel11">
+    <w:name w:val="ListLabel 11"/>
+    <w:qFormat/>
+    <w:rPr>
+      <w:rFonts w:cs="Courier New"/>
+    </w:rPr>
+  </w:style>
+  <w:style w:type="character" w:styleId="ListLabel12">
+    <w:name w:val="ListLabel 12"/>
+    <w:qFormat/>
+    <w:rPr>
+      <w:rFonts w:cs="Wingdings"/>
+    </w:rPr>
+  </w:style>
+  <w:style w:type="character" w:styleId="ListLabel13">
+    <w:name w:val="ListLabel 13"/>
+    <w:qFormat/>
+    <w:rPr>
+      <w:rFonts w:cs="OpenSymbol"/>
+    </w:rPr>
+  </w:style>
+  <w:style w:type="character" w:styleId="ListLabel14">
+    <w:name w:val="ListLabel 14"/>
+    <w:qFormat/>
+    <w:rPr>
+      <w:rFonts w:cs="OpenSymbol"/>
+    </w:rPr>
+  </w:style>
+  <w:style w:type="character" w:styleId="ListLabel15">
+    <w:name w:val="ListLabel 15"/>
+    <w:qFormat/>
+    <w:rPr>
+      <w:rFonts w:cs="OpenSymbol"/>
+    </w:rPr>
+  </w:style>
+  <w:style w:type="character" w:styleId="ListLabel16">
+    <w:name w:val="ListLabel 16"/>
+    <w:qFormat/>
+    <w:rPr>
+      <w:rFonts w:cs="OpenSymbol"/>
+    </w:rPr>
+  </w:style>
+  <w:style w:type="character" w:styleId="ListLabel17">
+    <w:name w:val="ListLabel 17"/>
+    <w:qFormat/>
+    <w:rPr>
+      <w:rFonts w:cs="OpenSymbol"/>
+    </w:rPr>
+  </w:style>
+  <w:style w:type="character" w:styleId="ListLabel18">
+    <w:name w:val="ListLabel 18"/>
+    <w:qFormat/>
+    <w:rPr>
+      <w:rFonts w:cs="OpenSymbol"/>
+    </w:rPr>
+  </w:style>
+  <w:style w:type="character" w:styleId="ListLabel19">
+    <w:name w:val="ListLabel 19"/>
+    <w:qFormat/>
+    <w:rPr>
+      <w:rFonts w:cs="OpenSymbol"/>
+    </w:rPr>
+  </w:style>
+  <w:style w:type="character" w:styleId="ListLabel20">
+    <w:name w:val="ListLabel 20"/>
+    <w:qFormat/>
+    <w:rPr>
+      <w:rFonts w:cs="OpenSymbol"/>
+    </w:rPr>
+  </w:style>
+  <w:style w:type="character" w:styleId="ListLabel21">
+    <w:name w:val="ListLabel 21"/>
+    <w:qFormat/>
+    <w:rPr>
+      <w:rFonts w:cs="OpenSymbol"/>
+    </w:rPr>
+  </w:style>
+  <w:style w:type="character" w:styleId="ListLabel22">
+    <w:name w:val="ListLabel 22"/>
+    <w:qFormat/>
+    <w:rPr>
+      <w:rFonts w:cs="OpenSymbol"/>
+    </w:rPr>
+  </w:style>
+  <w:style w:type="character" w:styleId="ListLabel23">
+    <w:name w:val="ListLabel 23"/>
+    <w:qFormat/>
+    <w:rPr>
+      <w:rFonts w:cs="OpenSymbol"/>
+    </w:rPr>
+  </w:style>
+  <w:style w:type="character" w:styleId="ListLabel24">
+    <w:name w:val="ListLabel 24"/>
+    <w:qFormat/>
+    <w:rPr>
+      <w:rFonts w:cs="OpenSymbol"/>
+    </w:rPr>
+  </w:style>
+  <w:style w:type="character" w:styleId="ListLabel25">
+    <w:name w:val="ListLabel 25"/>
+    <w:qFormat/>
+    <w:rPr>
+      <w:rFonts w:cs="OpenSymbol"/>
+    </w:rPr>
+  </w:style>
+  <w:style w:type="character" w:styleId="ListLabel26">
+    <w:name w:val="ListLabel 26"/>
+    <w:qFormat/>
+    <w:rPr>
+      <w:rFonts w:cs="OpenSymbol"/>
+    </w:rPr>
+  </w:style>
+  <w:style w:type="character" w:styleId="ListLabel27">
+    <w:name w:val="ListLabel 27"/>
+    <w:qFormat/>
+    <w:rPr>
+      <w:rFonts w:cs="OpenSymbol"/>
+    </w:rPr>
+  </w:style>
+  <w:style w:type="character" w:styleId="ListLabel28">
+    <w:name w:val="ListLabel 28"/>
+    <w:qFormat/>
+    <w:rPr>
+      <w:rFonts w:cs="OpenSymbol"/>
+    </w:rPr>
+  </w:style>
+  <w:style w:type="character" w:styleId="ListLabel29">
+    <w:name w:val="ListLabel 29"/>
+    <w:qFormat/>
+    <w:rPr>
+      <w:rFonts w:cs="OpenSymbol"/>
+    </w:rPr>
+  </w:style>
+  <w:style w:type="character" w:styleId="ListLabel30">
+    <w:name w:val="ListLabel 30"/>
+    <w:qFormat/>
+    <w:rPr>
+      <w:rFonts w:cs="OpenSymbol"/>
+    </w:rPr>
+  </w:style>
+  <w:style w:type="paragraph" w:styleId="Ttulo">
+    <w:name w:val="Título"/>
+    <w:basedOn w:val="Normal"/>
+    <w:next w:val="Cuerpodetexto"/>
+    <w:qFormat/>
+    <w:pPr>
+      <w:keepNext w:val="true"/>
+      <w:spacing w:before="240" w:after="120"/>
+    </w:pPr>
+    <w:rPr>
+      <w:rFonts w:ascii="Liberation Sans" w:hAnsi="Liberation Sans" w:eastAsia="Noto Sans CJK SC Regular" w:cs="Lohit Devanagari"/>
+      <w:sz w:val="28"/>
+      <w:szCs w:val="28"/>
+    </w:rPr>
+  </w:style>
+  <w:style w:type="paragraph" w:styleId="Cuerpodetexto">
+    <w:name w:val="Body Text"/>
+    <w:basedOn w:val="Normal"/>
+    <w:pPr>
+      <w:spacing w:lineRule="auto" w:line="276" w:before="0" w:after="140"/>
+    </w:pPr>
+    <w:rPr/>
+  </w:style>
+  <w:style w:type="paragraph" w:styleId="Lista">
+    <w:name w:val="List"/>
+    <w:basedOn w:val="Cuerpodetexto"/>
+    <w:pPr/>
+    <w:rPr>
+      <w:rFonts w:cs="Lohit Devanagari"/>
+    </w:rPr>
+  </w:style>
+  <w:style w:type="paragraph" w:styleId="Leyenda">
+    <w:name w:val="Caption"/>
+    <w:basedOn w:val="Normal"/>
+    <w:qFormat/>
+    <w:pPr>
+      <w:suppressLineNumbers/>
+      <w:spacing w:before="120" w:after="120"/>
+    </w:pPr>
+    <w:rPr>
+      <w:rFonts w:cs="Lohit Devanagari"/>
+      <w:i/>
+      <w:iCs/>
+      <w:sz w:val="24"/>
+      <w:szCs w:val="24"/>
+    </w:rPr>
+  </w:style>
+  <w:style w:type="paragraph" w:styleId="Ndice" w:customStyle="1">
+    <w:name w:val="Índice"/>
+    <w:basedOn w:val="Normal"/>
+    <w:qFormat/>
+    <w:pPr>
+      <w:suppressLineNumbers/>
+    </w:pPr>
+    <w:rPr>
+      <w:rFonts w:cs="Lohit Devanagari"/>
+    </w:rPr>
+  </w:style>
+  <w:style w:type="paragraph" w:styleId="Titular">
+    <w:name w:val="Title"/>
+    <w:basedOn w:val="Normal"/>
+    <w:qFormat/>
+    <w:pPr>
+      <w:keepNext w:val="true"/>
+      <w:spacing w:before="240" w:after="120"/>
+    </w:pPr>
+    <w:rPr>
+      <w:rFonts w:ascii="Liberation Sans" w:hAnsi="Liberation Sans" w:eastAsia="Noto Sans CJK SC Regular" w:cs="Lohit Devanagari"/>
+      <w:sz w:val="28"/>
+      <w:szCs w:val="28"/>
+    </w:rPr>
+  </w:style>
+  <w:style w:type="paragraph" w:styleId="Caption">
+    <w:name w:val="caption"/>
+    <w:basedOn w:val="Normal"/>
+    <w:qFormat/>
+    <w:pPr>
+      <w:suppressLineNumbers/>
+      <w:spacing w:before="120" w:after="120"/>
+    </w:pPr>
+    <w:rPr>
+      <w:rFonts w:cs="Lohit Devanagari"/>
+      <w:i/>
+      <w:iCs/>
+      <w:sz w:val="24"/>
+      <w:szCs w:val="24"/>
+    </w:rPr>
+  </w:style>
+  <w:style w:type="paragraph" w:styleId="ListParagraph">
+    <w:name w:val="List Paragraph"/>
+    <w:basedOn w:val="Normal"/>
+    <w:uiPriority w:val="34"/>
+    <w:qFormat/>
+    <w:rsid w:val="00724a31"/>
+    <w:pPr>
+      <w:spacing w:before="0" w:after="160"/>
+      <w:ind w:left="720" w:hanging="0"/>
+      <w:contextualSpacing/>
+    </w:pPr>
+    <w:rPr/>
+  </w:style>
+  <w:style w:type="numbering" w:styleId="NoList" w:default="1">
+    <w:name w:val="No List"/>
+    <w:uiPriority w:val="99"/>
+    <w:semiHidden/>
+    <w:unhideWhenUsed/>
+    <w:qFormat/>
   </w:style>
   <w:style w:type="table" w:default="1" w:styleId="Tablanormal">
     <w:name w:val="Normal Table"/>
@@ -1435,107 +1915,6 @@
         <w:right w:w="108" w:type="dxa"/>
       </w:tblCellMar>
     </w:tblPr>
-  </w:style>
-  <w:style w:type="numbering" w:default="1" w:styleId="Sinlista">
-    <w:name w:val="No List"/>
-    <w:uiPriority w:val="99"/>
-    <w:semiHidden/>
-    <w:unhideWhenUsed/>
-  </w:style>
-  <w:style w:type="character" w:customStyle="1" w:styleId="ListLabel1">
-    <w:name w:val="ListLabel 1"/>
-    <w:qFormat/>
-    <w:rPr>
-      <w:rFonts w:cs="Courier New"/>
-    </w:rPr>
-  </w:style>
-  <w:style w:type="character" w:customStyle="1" w:styleId="ListLabel2">
-    <w:name w:val="ListLabel 2"/>
-    <w:qFormat/>
-    <w:rPr>
-      <w:rFonts w:cs="Courier New"/>
-    </w:rPr>
-  </w:style>
-  <w:style w:type="character" w:customStyle="1" w:styleId="ListLabel3">
-    <w:name w:val="ListLabel 3"/>
-    <w:qFormat/>
-    <w:rPr>
-      <w:rFonts w:cs="Courier New"/>
-    </w:rPr>
-  </w:style>
-  <w:style w:type="character" w:customStyle="1" w:styleId="Vietas">
-    <w:name w:val="Viñetas"/>
-    <w:qFormat/>
-    <w:rPr>
-      <w:rFonts w:ascii="OpenSymbol" w:eastAsia="OpenSymbol" w:hAnsi="OpenSymbol" w:cs="OpenSymbol"/>
-    </w:rPr>
-  </w:style>
-  <w:style w:type="paragraph" w:styleId="Ttulo">
-    <w:name w:val="Title"/>
-    <w:basedOn w:val="Normal"/>
-    <w:next w:val="Textoindependiente"/>
-    <w:qFormat/>
-    <w:pPr>
-      <w:keepNext/>
-      <w:spacing w:before="240" w:after="120"/>
-    </w:pPr>
-    <w:rPr>
-      <w:rFonts w:ascii="Liberation Sans" w:eastAsia="Noto Sans CJK SC Regular" w:hAnsi="Liberation Sans" w:cs="Lohit Devanagari"/>
-      <w:sz w:val="28"/>
-      <w:szCs w:val="28"/>
-    </w:rPr>
-  </w:style>
-  <w:style w:type="paragraph" w:styleId="Textoindependiente">
-    <w:name w:val="Body Text"/>
-    <w:basedOn w:val="Normal"/>
-    <w:pPr>
-      <w:spacing w:after="140" w:line="276" w:lineRule="auto"/>
-    </w:pPr>
-  </w:style>
-  <w:style w:type="paragraph" w:styleId="Lista">
-    <w:name w:val="List"/>
-    <w:basedOn w:val="Textoindependiente"/>
-    <w:rPr>
-      <w:rFonts w:cs="Lohit Devanagari"/>
-    </w:rPr>
-  </w:style>
-  <w:style w:type="paragraph" w:styleId="Descripcin">
-    <w:name w:val="caption"/>
-    <w:basedOn w:val="Normal"/>
-    <w:qFormat/>
-    <w:pPr>
-      <w:suppressLineNumbers/>
-      <w:spacing w:before="120" w:after="120"/>
-    </w:pPr>
-    <w:rPr>
-      <w:rFonts w:cs="Lohit Devanagari"/>
-      <w:i/>
-      <w:iCs/>
-      <w:sz w:val="24"/>
-      <w:szCs w:val="24"/>
-    </w:rPr>
-  </w:style>
-  <w:style w:type="paragraph" w:customStyle="1" w:styleId="ndice">
-    <w:name w:val="Índice"/>
-    <w:basedOn w:val="Normal"/>
-    <w:qFormat/>
-    <w:pPr>
-      <w:suppressLineNumbers/>
-    </w:pPr>
-    <w:rPr>
-      <w:rFonts w:cs="Lohit Devanagari"/>
-    </w:rPr>
-  </w:style>
-  <w:style w:type="paragraph" w:styleId="Prrafodelista">
-    <w:name w:val="List Paragraph"/>
-    <w:basedOn w:val="Normal"/>
-    <w:uiPriority w:val="34"/>
-    <w:qFormat/>
-    <w:rsid w:val="00724A31"/>
-    <w:pPr>
-      <w:ind w:left="720"/>
-      <w:contextualSpacing/>
-    </w:pPr>
   </w:style>
 </w:styles>
 </file>

</xml_diff>